<commit_message>
Notizen Kapitel 28 aus Lehrbuch
</commit_message>
<xml_diff>
--- a/Lerneinheiten/3 Data visualisation.docx
+++ b/Lerneinheiten/3 Data visualisation.docx
@@ -311,32 +311,15 @@
         </w:rPr>
         <w:t xml:space="preserve">: </w:t>
       </w:r>
-      <w:r>
-        <w:fldChar w:fldCharType="begin"/>
-      </w:r>
-      <w:r>
-        <w:rPr>
-          <w:lang w:val="en-US"/>
-        </w:rPr>
-        <w:instrText>HYPERLINK "http://rstudio.com/resources/cheatsheets"</w:instrText>
-      </w:r>
-      <w:r>
-        <w:fldChar w:fldCharType="separate"/>
-      </w:r>
-      <w:r>
-        <w:rPr>
-          <w:rStyle w:val="Hyperlink"/>
-          <w:lang w:val="en-US"/>
-        </w:rPr>
-        <w:t>http://rstudio.com/resources/cheatsheets</w:t>
-      </w:r>
-      <w:r>
-        <w:rPr>
-          <w:rStyle w:val="Hyperlink"/>
-          <w:lang w:val="en-US"/>
-        </w:rPr>
-        <w:fldChar w:fldCharType="end"/>
-      </w:r>
+      <w:hyperlink r:id="rId5" w:history="1">
+        <w:r>
+          <w:rPr>
+            <w:rStyle w:val="Hyperlink"/>
+            <w:lang w:val="en-US"/>
+          </w:rPr>
+          <w:t>http://rstudio.com/resources/cheatsheets</w:t>
+        </w:r>
+      </w:hyperlink>
       <w:r>
         <w:rPr>
           <w:lang w:val="en-US"/>
@@ -401,32 +384,15 @@
         </w:rPr>
         <w:t xml:space="preserve">, etc.: </w:t>
       </w:r>
-      <w:r>
-        <w:fldChar w:fldCharType="begin"/>
-      </w:r>
-      <w:r>
-        <w:rPr>
-          <w:lang w:val="en-US"/>
-        </w:rPr>
-        <w:instrText>HYPERLINK "https://exts.ggplot2.tidyverse.org/gallery/"</w:instrText>
-      </w:r>
-      <w:r>
-        <w:fldChar w:fldCharType="separate"/>
-      </w:r>
-      <w:r>
-        <w:rPr>
-          <w:rStyle w:val="Hyperlink"/>
-          <w:lang w:val="en-US"/>
-        </w:rPr>
-        <w:t>https://exts.ggplot2.tidyverse.org/gallery/</w:t>
-      </w:r>
-      <w:r>
-        <w:rPr>
-          <w:rStyle w:val="Hyperlink"/>
-          <w:lang w:val="en-US"/>
-        </w:rPr>
-        <w:fldChar w:fldCharType="end"/>
-      </w:r>
+      <w:hyperlink r:id="rId6" w:history="1">
+        <w:r>
+          <w:rPr>
+            <w:rStyle w:val="Hyperlink"/>
+            <w:lang w:val="en-US"/>
+          </w:rPr>
+          <w:t>https://exts.ggplot2.tidyverse.org/gallery/</w:t>
+        </w:r>
+      </w:hyperlink>
       <w:r>
         <w:rPr>
           <w:lang w:val="en-US"/>
@@ -2558,7 +2524,7 @@
       <w:r>
         <w:t xml:space="preserve">: </w:t>
       </w:r>
-      <w:hyperlink r:id="rId5" w:history="1">
+      <w:hyperlink r:id="rId7" w:history="1">
         <w:r>
           <w:rPr>
             <w:rStyle w:val="Hyperlink"/>
@@ -2569,7 +2535,7 @@
       <w:r>
         <w:t xml:space="preserve"> oder Grafiken: </w:t>
       </w:r>
-      <w:hyperlink r:id="rId6" w:history="1">
+      <w:hyperlink r:id="rId8" w:history="1">
         <w:r>
           <w:rPr>
             <w:rStyle w:val="Hyperlink"/>
@@ -2619,16 +2585,1666 @@
       <w:proofErr w:type="spellEnd"/>
     </w:p>
     <w:p>
-      <w:r>
-        <w:t>https://r4ds.had.co.nz/graphics-for-communication.html</w:t>
-      </w:r>
-    </w:p>
-    <w:p>
-      <w:pPr>
-        <w:rPr>
-          <w:bCs/>
-        </w:rPr>
-      </w:pPr>
+      <w:pPr>
+        <w:rPr>
+          <w:b/>
+          <w:bCs/>
+        </w:rPr>
+      </w:pPr>
+      <w:r>
+        <w:rPr>
+          <w:b/>
+          <w:bCs/>
+        </w:rPr>
+        <w:t>Label</w:t>
+      </w:r>
+    </w:p>
+    <w:p>
+      <w:pPr>
+        <w:pStyle w:val="Listenabsatz"/>
+        <w:numPr>
+          <w:ilvl w:val="0"/>
+          <w:numId w:val="12"/>
+        </w:numPr>
+        <w:rPr>
+          <w:bCs/>
+          <w:lang w:val="en-US"/>
+        </w:rPr>
+      </w:pPr>
+      <w:proofErr w:type="spellStart"/>
+      <w:r>
+        <w:rPr>
+          <w:bCs/>
+          <w:lang w:val="en-US"/>
+        </w:rPr>
+        <w:t>Titel</w:t>
+      </w:r>
+      <w:proofErr w:type="spellEnd"/>
+      <w:r>
+        <w:rPr>
+          <w:bCs/>
+          <w:lang w:val="en-US"/>
+        </w:rPr>
+        <w:t>:</w:t>
+      </w:r>
+    </w:p>
+    <w:p>
+      <w:pPr>
+        <w:pStyle w:val="Listenabsatz"/>
+        <w:numPr>
+          <w:ilvl w:val="1"/>
+          <w:numId w:val="12"/>
+        </w:numPr>
+        <w:rPr>
+          <w:bCs/>
+          <w:lang w:val="en-US"/>
+        </w:rPr>
+      </w:pPr>
+      <w:proofErr w:type="spellStart"/>
+      <w:r>
+        <w:rPr>
+          <w:bCs/>
+          <w:lang w:val="en-US"/>
+        </w:rPr>
+        <w:t>Bsp</w:t>
+      </w:r>
+      <w:proofErr w:type="spellEnd"/>
+      <w:r>
+        <w:rPr>
+          <w:bCs/>
+          <w:lang w:val="en-US"/>
+        </w:rPr>
+        <w:t xml:space="preserve">. </w:t>
+      </w:r>
+      <w:r>
+        <w:rPr>
+          <w:bCs/>
+          <w:lang w:val="en-US"/>
+        </w:rPr>
+        <w:t>labs(title = "Fuel efficiency generally decreases with engine size")</w:t>
+      </w:r>
+    </w:p>
+    <w:p>
+      <w:pPr>
+        <w:pStyle w:val="Listenabsatz"/>
+        <w:numPr>
+          <w:ilvl w:val="1"/>
+          <w:numId w:val="12"/>
+        </w:numPr>
+        <w:rPr>
+          <w:bCs/>
+        </w:rPr>
+      </w:pPr>
+      <w:r>
+        <w:rPr>
+          <w:bCs/>
+        </w:rPr>
+        <w:t>Tipp: Resultat im Titel b</w:t>
+      </w:r>
+      <w:r>
+        <w:rPr>
+          <w:bCs/>
+        </w:rPr>
+        <w:t>eschreiben</w:t>
+      </w:r>
+      <w:r>
+        <w:rPr>
+          <w:bCs/>
+        </w:rPr>
+        <w:t>, statt um was für eine Grafik es sich handelt</w:t>
+      </w:r>
+    </w:p>
+    <w:p>
+      <w:pPr>
+        <w:pStyle w:val="Listenabsatz"/>
+        <w:numPr>
+          <w:ilvl w:val="0"/>
+          <w:numId w:val="12"/>
+        </w:numPr>
+        <w:rPr>
+          <w:bCs/>
+        </w:rPr>
+      </w:pPr>
+      <w:r>
+        <w:rPr>
+          <w:bCs/>
+        </w:rPr>
+        <w:t>Untertitel</w:t>
+      </w:r>
+    </w:p>
+    <w:p>
+      <w:pPr>
+        <w:pStyle w:val="Listenabsatz"/>
+        <w:numPr>
+          <w:ilvl w:val="0"/>
+          <w:numId w:val="12"/>
+        </w:numPr>
+        <w:rPr>
+          <w:bCs/>
+        </w:rPr>
+      </w:pPr>
+      <w:r>
+        <w:rPr>
+          <w:bCs/>
+        </w:rPr>
+        <w:lastRenderedPageBreak/>
+        <w:t>Randbemerkungen</w:t>
+      </w:r>
+      <w:r>
+        <w:rPr>
+          <w:bCs/>
+        </w:rPr>
+        <w:t>/ Caption</w:t>
+      </w:r>
+    </w:p>
+    <w:p>
+      <w:pPr>
+        <w:pStyle w:val="Listenabsatz"/>
+        <w:numPr>
+          <w:ilvl w:val="0"/>
+          <w:numId w:val="12"/>
+        </w:numPr>
+        <w:rPr>
+          <w:bCs/>
+        </w:rPr>
+      </w:pPr>
+      <w:r>
+        <w:rPr>
+          <w:bCs/>
+        </w:rPr>
+        <w:t>X-/Y-Achse</w:t>
+      </w:r>
+    </w:p>
+    <w:p>
+      <w:pPr>
+        <w:pStyle w:val="Listenabsatz"/>
+        <w:numPr>
+          <w:ilvl w:val="0"/>
+          <w:numId w:val="12"/>
+        </w:numPr>
+      </w:pPr>
+      <w:r>
+        <w:rPr>
+          <w:bCs/>
+        </w:rPr>
+        <w:t>Legende</w:t>
+      </w:r>
+      <w:r>
+        <w:rPr>
+          <w:bCs/>
+        </w:rPr>
+        <w:t xml:space="preserve"> bei Gruppierung über den zu </w:t>
+      </w:r>
+      <w:r>
+        <w:rPr>
+          <w:bCs/>
+        </w:rPr>
+        <w:t>gruppierenden Parameter z.</w:t>
+      </w:r>
+      <w:r>
+        <w:rPr>
+          <w:bCs/>
+        </w:rPr>
+        <w:t>B</w:t>
+      </w:r>
+      <w:r>
+        <w:rPr>
+          <w:bCs/>
+        </w:rPr>
+        <w:t>. Color</w:t>
+      </w:r>
+      <w:r>
+        <w:rPr>
+          <w:bCs/>
+        </w:rPr>
+        <w:t>, Shape o.ä.</w:t>
+      </w:r>
+      <w:r>
+        <w:rPr>
+          <w:bCs/>
+        </w:rPr>
+        <w:t xml:space="preserve"> </w:t>
+      </w:r>
+    </w:p>
+    <w:p>
+      <w:pPr>
+        <w:pStyle w:val="Listenabsatz"/>
+        <w:numPr>
+          <w:ilvl w:val="0"/>
+          <w:numId w:val="12"/>
+        </w:numPr>
+      </w:pPr>
+      <w:r>
+        <w:rPr>
+          <w:bCs/>
+        </w:rPr>
+        <w:t xml:space="preserve">Mit </w:t>
+      </w:r>
+      <w:proofErr w:type="spellStart"/>
+      <w:r>
+        <w:rPr>
+          <w:bCs/>
+        </w:rPr>
+        <w:t>quote</w:t>
+      </w:r>
+      <w:proofErr w:type="spellEnd"/>
+      <w:r>
+        <w:rPr>
+          <w:bCs/>
+        </w:rPr>
+        <w:t>()- können auch mathematischen Funktionen als Beschriftung ergänzt werden</w:t>
+      </w:r>
+    </w:p>
+    <w:p>
+      <w:pPr>
+        <w:pStyle w:val="Listenabsatz"/>
+        <w:numPr>
+          <w:ilvl w:val="1"/>
+          <w:numId w:val="12"/>
+        </w:numPr>
+      </w:pPr>
+      <w:r>
+        <w:rPr>
+          <w:bCs/>
+        </w:rPr>
+        <w:t>?</w:t>
+      </w:r>
+      <w:proofErr w:type="spellStart"/>
+      <w:r>
+        <w:rPr>
+          <w:bCs/>
+        </w:rPr>
+        <w:t>quote</w:t>
+      </w:r>
+      <w:proofErr w:type="spellEnd"/>
+      <w:r>
+        <w:rPr>
+          <w:bCs/>
+        </w:rPr>
+        <w:t>()</w:t>
+      </w:r>
+    </w:p>
+    <w:p>
+      <w:pPr>
+        <w:pStyle w:val="Listenabsatz"/>
+        <w:numPr>
+          <w:ilvl w:val="1"/>
+          <w:numId w:val="12"/>
+        </w:numPr>
+      </w:pPr>
+      <w:r>
+        <w:rPr>
+          <w:bCs/>
+        </w:rPr>
+        <w:t>?</w:t>
+      </w:r>
+      <w:proofErr w:type="spellStart"/>
+      <w:r>
+        <w:rPr>
+          <w:bCs/>
+        </w:rPr>
+        <w:t>plotmath</w:t>
+      </w:r>
+      <w:proofErr w:type="spellEnd"/>
+      <w:r>
+        <w:rPr>
+          <w:bCs/>
+        </w:rPr>
+        <w:t xml:space="preserve"> </w:t>
+      </w:r>
+    </w:p>
+    <w:p>
+      <w:proofErr w:type="spellStart"/>
+      <w:r>
+        <w:t>Annotations</w:t>
+      </w:r>
+      <w:proofErr w:type="spellEnd"/>
+    </w:p>
+    <w:p>
+      <w:pPr>
+        <w:pStyle w:val="Listenabsatz"/>
+        <w:numPr>
+          <w:ilvl w:val="0"/>
+          <w:numId w:val="13"/>
+        </w:numPr>
+      </w:pPr>
+      <w:r>
+        <w:t>Benennung einzelner Datenpunkte</w:t>
+      </w:r>
+    </w:p>
+    <w:p>
+      <w:pPr>
+        <w:pStyle w:val="Listenabsatz"/>
+        <w:numPr>
+          <w:ilvl w:val="1"/>
+          <w:numId w:val="13"/>
+        </w:numPr>
+      </w:pPr>
+      <w:proofErr w:type="spellStart"/>
+      <w:r>
+        <w:t>Geom_text</w:t>
+      </w:r>
+      <w:proofErr w:type="spellEnd"/>
+      <w:r>
+        <w:t xml:space="preserve"> </w:t>
+      </w:r>
+      <w:r>
+        <w:sym w:font="Wingdings" w:char="F0E0"/>
+      </w:r>
+      <w:r>
+        <w:t xml:space="preserve"> geeignet zum Einfügen eines Labels oder Textblocks</w:t>
+      </w:r>
+    </w:p>
+    <w:p>
+      <w:pPr>
+        <w:pStyle w:val="Listenabsatz"/>
+        <w:numPr>
+          <w:ilvl w:val="1"/>
+          <w:numId w:val="13"/>
+        </w:numPr>
+      </w:pPr>
+      <w:proofErr w:type="spellStart"/>
+      <w:r>
+        <w:t>Geom_label</w:t>
+      </w:r>
+      <w:proofErr w:type="spellEnd"/>
+      <w:r>
+        <w:t xml:space="preserve"> </w:t>
+      </w:r>
+      <w:r>
+        <w:sym w:font="Wingdings" w:char="F0E0"/>
+      </w:r>
+      <w:r>
+        <w:t xml:space="preserve"> Besser als </w:t>
+      </w:r>
+      <w:proofErr w:type="spellStart"/>
+      <w:r>
+        <w:t>geom</w:t>
+      </w:r>
+      <w:proofErr w:type="spellEnd"/>
+      <w:r>
+        <w:t xml:space="preserve"> </w:t>
+      </w:r>
+      <w:proofErr w:type="spellStart"/>
+      <w:r>
+        <w:t>text</w:t>
+      </w:r>
+      <w:proofErr w:type="spellEnd"/>
+      <w:r>
+        <w:t>, da keine Überlappung mit Bildpunkten, aber mit Labels</w:t>
+      </w:r>
+    </w:p>
+    <w:p>
+      <w:pPr>
+        <w:pStyle w:val="Listenabsatz"/>
+        <w:numPr>
+          <w:ilvl w:val="1"/>
+          <w:numId w:val="13"/>
+        </w:numPr>
+      </w:pPr>
+      <w:proofErr w:type="spellStart"/>
+      <w:r>
+        <w:t>ggrepel</w:t>
+      </w:r>
+      <w:proofErr w:type="spellEnd"/>
+      <w:r>
+        <w:t>::</w:t>
+      </w:r>
+      <w:proofErr w:type="spellStart"/>
+      <w:r>
+        <w:t>geom_label_repel</w:t>
+      </w:r>
+      <w:proofErr w:type="spellEnd"/>
+      <w:r>
+        <w:t xml:space="preserve"> </w:t>
+      </w:r>
+      <w:r>
+        <w:sym w:font="Wingdings" w:char="F0E0"/>
+      </w:r>
+      <w:r>
+        <w:t xml:space="preserve"> Überlappende Labels werden korrigiert angezeigt</w:t>
+      </w:r>
+    </w:p>
+    <w:p>
+      <w:pPr>
+        <w:pStyle w:val="Listenabsatz"/>
+        <w:numPr>
+          <w:ilvl w:val="0"/>
+          <w:numId w:val="13"/>
+        </w:numPr>
+      </w:pPr>
+      <w:r>
+        <w:t>Hinzufügen einer seitlichen Anmerkung:</w:t>
+      </w:r>
+    </w:p>
+    <w:p>
+      <w:pPr>
+        <w:pStyle w:val="Listenabsatz"/>
+        <w:numPr>
+          <w:ilvl w:val="1"/>
+          <w:numId w:val="13"/>
+        </w:numPr>
+        <w:rPr>
+          <w:lang w:val="en-US"/>
+        </w:rPr>
+      </w:pPr>
+      <w:proofErr w:type="spellStart"/>
+      <w:r>
+        <w:rPr>
+          <w:lang w:val="en-US"/>
+        </w:rPr>
+        <w:t>Summarise</w:t>
+      </w:r>
+      <w:proofErr w:type="spellEnd"/>
+      <w:r>
+        <w:rPr>
+          <w:lang w:val="en-US"/>
+        </w:rPr>
+        <w:t xml:space="preserve">() + </w:t>
+      </w:r>
+      <w:proofErr w:type="spellStart"/>
+      <w:r>
+        <w:rPr>
+          <w:lang w:val="en-US"/>
+        </w:rPr>
+        <w:t>geom_text</w:t>
+      </w:r>
+      <w:proofErr w:type="spellEnd"/>
+      <w:r>
+        <w:rPr>
+          <w:lang w:val="en-US"/>
+        </w:rPr>
+        <w:t>(</w:t>
+      </w:r>
+      <w:proofErr w:type="spellStart"/>
+      <w:r>
+        <w:rPr>
+          <w:lang w:val="en-US"/>
+        </w:rPr>
+        <w:t>aes</w:t>
+      </w:r>
+      <w:proofErr w:type="spellEnd"/>
+      <w:r>
+        <w:rPr>
+          <w:lang w:val="en-US"/>
+        </w:rPr>
+        <w:t xml:space="preserve">(label = label), data = label, </w:t>
+      </w:r>
+      <w:proofErr w:type="spellStart"/>
+      <w:r>
+        <w:rPr>
+          <w:lang w:val="en-US"/>
+        </w:rPr>
+        <w:t>vjust</w:t>
+      </w:r>
+      <w:proofErr w:type="spellEnd"/>
+      <w:r>
+        <w:rPr>
+          <w:lang w:val="en-US"/>
+        </w:rPr>
+        <w:t xml:space="preserve"> = "top", </w:t>
+      </w:r>
+      <w:proofErr w:type="spellStart"/>
+      <w:r>
+        <w:rPr>
+          <w:lang w:val="en-US"/>
+        </w:rPr>
+        <w:t>hjust</w:t>
+      </w:r>
+      <w:proofErr w:type="spellEnd"/>
+      <w:r>
+        <w:rPr>
+          <w:lang w:val="en-US"/>
+        </w:rPr>
+        <w:t xml:space="preserve"> = "left", </w:t>
+      </w:r>
+      <w:proofErr w:type="spellStart"/>
+      <w:r>
+        <w:rPr>
+          <w:lang w:val="en-US"/>
+        </w:rPr>
+        <w:t>nudge_x</w:t>
+      </w:r>
+      <w:proofErr w:type="spellEnd"/>
+      <w:r>
+        <w:rPr>
+          <w:lang w:val="en-US"/>
+        </w:rPr>
+        <w:t>=-1.15)</w:t>
+      </w:r>
+      <w:r>
+        <w:rPr>
+          <w:lang w:val="en-US"/>
+        </w:rPr>
+        <w:t xml:space="preserve"> </w:t>
+      </w:r>
+      <w:proofErr w:type="spellStart"/>
+      <w:r>
+        <w:rPr>
+          <w:lang w:val="en-US"/>
+        </w:rPr>
+        <w:t>siehe</w:t>
+      </w:r>
+      <w:proofErr w:type="spellEnd"/>
+      <w:r>
+        <w:rPr>
+          <w:lang w:val="en-US"/>
+        </w:rPr>
+        <w:t xml:space="preserve"> script LE4_28</w:t>
+      </w:r>
+    </w:p>
+    <w:p>
+      <w:pPr>
+        <w:pStyle w:val="Listenabsatz"/>
+        <w:ind w:left="1440"/>
+        <w:rPr>
+          <w:lang w:val="en-US"/>
+        </w:rPr>
+      </w:pPr>
+      <w:r>
+        <w:rPr>
+          <w:noProof/>
+        </w:rPr>
+        <w:drawing>
+          <wp:inline distT="0" distB="0" distL="0" distR="0">
+            <wp:extent cx="4304996" cy="2154396"/>
+            <wp:effectExtent l="0" t="0" r="635" b="0"/>
+            <wp:docPr id="935294345" name="Grafik 1" descr="All nine combinations of `hjust` and `vjust`."/>
+            <wp:cNvGraphicFramePr>
+              <a:graphicFrameLocks xmlns:a="http://schemas.openxmlformats.org/drawingml/2006/main" noChangeAspect="1"/>
+            </wp:cNvGraphicFramePr>
+            <a:graphic xmlns:a="http://schemas.openxmlformats.org/drawingml/2006/main">
+              <a:graphicData uri="http://schemas.openxmlformats.org/drawingml/2006/picture">
+                <pic:pic xmlns:pic="http://schemas.openxmlformats.org/drawingml/2006/picture">
+                  <pic:nvPicPr>
+                    <pic:cNvPr id="0" name="Picture 1" descr="All nine combinations of `hjust` and `vjust`."/>
+                    <pic:cNvPicPr>
+                      <a:picLocks noChangeAspect="1" noChangeArrowheads="1"/>
+                    </pic:cNvPicPr>
+                  </pic:nvPicPr>
+                  <pic:blipFill>
+                    <a:blip r:embed="rId9">
+                      <a:extLst>
+                        <a:ext uri="{28A0092B-C50C-407E-A947-70E740481C1C}">
+                          <a14:useLocalDpi xmlns:a14="http://schemas.microsoft.com/office/drawing/2010/main" val="0"/>
+                        </a:ext>
+                      </a:extLst>
+                    </a:blip>
+                    <a:srcRect/>
+                    <a:stretch>
+                      <a:fillRect/>
+                    </a:stretch>
+                  </pic:blipFill>
+                  <pic:spPr bwMode="auto">
+                    <a:xfrm>
+                      <a:off x="0" y="0"/>
+                      <a:ext cx="4313516" cy="2158660"/>
+                    </a:xfrm>
+                    <a:prstGeom prst="rect">
+                      <a:avLst/>
+                    </a:prstGeom>
+                    <a:noFill/>
+                    <a:ln>
+                      <a:noFill/>
+                    </a:ln>
+                  </pic:spPr>
+                </pic:pic>
+              </a:graphicData>
+            </a:graphic>
+          </wp:inline>
+        </w:drawing>
+      </w:r>
+    </w:p>
+    <w:p>
+      <w:pPr>
+        <w:pStyle w:val="Listenabsatz"/>
+        <w:numPr>
+          <w:ilvl w:val="1"/>
+          <w:numId w:val="13"/>
+        </w:numPr>
+      </w:pPr>
+      <w:r>
+        <w:t>Aufteilen des Textes z.</w:t>
+      </w:r>
+      <w:r>
+        <w:t xml:space="preserve">B. mit </w:t>
+      </w:r>
+      <w:proofErr w:type="spellStart"/>
+      <w:r>
+        <w:t>stringr</w:t>
+      </w:r>
+      <w:proofErr w:type="spellEnd"/>
+      <w:r>
+        <w:t>::</w:t>
+      </w:r>
+      <w:proofErr w:type="spellStart"/>
+      <w:r>
+        <w:t>str_wrap</w:t>
+      </w:r>
+      <w:proofErr w:type="spellEnd"/>
+      <w:r>
+        <w:t>(</w:t>
+      </w:r>
+      <w:proofErr w:type="spellStart"/>
+      <w:r>
+        <w:t>width</w:t>
+      </w:r>
+      <w:proofErr w:type="spellEnd"/>
+      <w:r>
+        <w:t xml:space="preserve"> = 40) %&gt;%</w:t>
+      </w:r>
+      <w:r>
+        <w:t xml:space="preserve"> </w:t>
+      </w:r>
+      <w:r>
+        <w:t xml:space="preserve"> </w:t>
+      </w:r>
+      <w:proofErr w:type="spellStart"/>
+      <w:r>
+        <w:t>writeLines</w:t>
+      </w:r>
+      <w:proofErr w:type="spellEnd"/>
+      <w:r>
+        <w:t>()</w:t>
+      </w:r>
+    </w:p>
+    <w:p>
+      <w:pPr>
+        <w:pStyle w:val="Listenabsatz"/>
+        <w:numPr>
+          <w:ilvl w:val="1"/>
+          <w:numId w:val="13"/>
+        </w:numPr>
+      </w:pPr>
+      <w:r>
+        <w:rPr>
+          <w:highlight w:val="yellow"/>
+        </w:rPr>
+        <w:t xml:space="preserve">Alternativ auch mit </w:t>
+      </w:r>
+      <w:proofErr w:type="spellStart"/>
+      <w:r>
+        <w:rPr>
+          <w:highlight w:val="yellow"/>
+        </w:rPr>
+        <w:t>annotate</w:t>
+      </w:r>
+      <w:proofErr w:type="spellEnd"/>
+      <w:r>
+        <w:rPr>
+          <w:highlight w:val="yellow"/>
+        </w:rPr>
+        <w:t xml:space="preserve"> und den Koordinaten möglich</w:t>
+      </w:r>
+      <w:r>
+        <w:t xml:space="preserve"> </w:t>
+      </w:r>
+    </w:p>
+    <w:p>
+      <w:pPr>
+        <w:pStyle w:val="Listenabsatz"/>
+        <w:ind w:left="1440"/>
+      </w:pPr>
+    </w:p>
+    <w:p>
+      <w:pPr>
+        <w:pStyle w:val="Listenabsatz"/>
+        <w:numPr>
+          <w:ilvl w:val="0"/>
+          <w:numId w:val="13"/>
+        </w:numPr>
+      </w:pPr>
+      <w:r>
+        <w:t>Weitere Möglichkeiten:</w:t>
+      </w:r>
+    </w:p>
+    <w:p>
+      <w:pPr>
+        <w:pStyle w:val="Listenabsatz"/>
+        <w:numPr>
+          <w:ilvl w:val="1"/>
+          <w:numId w:val="13"/>
+        </w:numPr>
+      </w:pPr>
+      <w:proofErr w:type="spellStart"/>
+      <w:r>
+        <w:t>Geom_hline</w:t>
+      </w:r>
+      <w:proofErr w:type="spellEnd"/>
+      <w:r>
+        <w:t>/-</w:t>
+      </w:r>
+      <w:proofErr w:type="spellStart"/>
+      <w:r>
+        <w:t>vline</w:t>
+      </w:r>
+      <w:proofErr w:type="spellEnd"/>
+      <w:r>
+        <w:t>: Liniengröße</w:t>
+      </w:r>
+    </w:p>
+    <w:p>
+      <w:pPr>
+        <w:pStyle w:val="Listenabsatz"/>
+        <w:numPr>
+          <w:ilvl w:val="1"/>
+          <w:numId w:val="13"/>
+        </w:numPr>
+      </w:pPr>
+      <w:proofErr w:type="spellStart"/>
+      <w:r>
+        <w:t>Geom_rect</w:t>
+      </w:r>
+      <w:proofErr w:type="spellEnd"/>
+      <w:r>
+        <w:t>: Rechtecke um Bildpunkte zum Hervorheben</w:t>
+      </w:r>
+    </w:p>
+    <w:p>
+      <w:pPr>
+        <w:pStyle w:val="Listenabsatz"/>
+        <w:numPr>
+          <w:ilvl w:val="1"/>
+          <w:numId w:val="13"/>
+        </w:numPr>
+      </w:pPr>
+      <w:proofErr w:type="spellStart"/>
+      <w:r>
+        <w:t>Geom_segment</w:t>
+      </w:r>
+      <w:proofErr w:type="spellEnd"/>
+      <w:r>
+        <w:t xml:space="preserve">() + </w:t>
+      </w:r>
+      <w:proofErr w:type="spellStart"/>
+      <w:r>
+        <w:t>arrow</w:t>
+      </w:r>
+      <w:proofErr w:type="spellEnd"/>
+      <w:r>
+        <w:t xml:space="preserve">-Argument </w:t>
+      </w:r>
+      <w:r>
+        <w:sym w:font="Wingdings" w:char="F0E0"/>
+      </w:r>
+      <w:r>
+        <w:t xml:space="preserve"> Zeichnet Pfei</w:t>
+      </w:r>
+      <w:r>
+        <w:t>l zu bestimmten Datenpunkt</w:t>
+      </w:r>
+    </w:p>
+    <w:p>
+      <w:pPr>
+        <w:pStyle w:val="Listenabsatz"/>
+        <w:numPr>
+          <w:ilvl w:val="0"/>
+          <w:numId w:val="13"/>
+        </w:numPr>
+      </w:pPr>
+      <w:r>
+        <w:t xml:space="preserve">Annotation für einzelne </w:t>
+      </w:r>
+      <w:proofErr w:type="spellStart"/>
+      <w:r>
+        <w:t>Facets</w:t>
+      </w:r>
+      <w:proofErr w:type="spellEnd"/>
+      <w:r>
+        <w:t>:</w:t>
+      </w:r>
+    </w:p>
+    <w:p>
+      <w:pPr>
+        <w:pStyle w:val="Listenabsatz"/>
+        <w:numPr>
+          <w:ilvl w:val="1"/>
+          <w:numId w:val="13"/>
+        </w:numPr>
+      </w:pPr>
+      <w:hyperlink r:id="rId10" w:history="1">
+        <w:r>
+          <w:rPr>
+            <w:rStyle w:val="Hyperlink"/>
+          </w:rPr>
+          <w:t>https://stackoverflow.com/questions/11889625/annotating-text-on-individual-facet-in-ggplot2</w:t>
+        </w:r>
+      </w:hyperlink>
+      <w:r>
+        <w:t xml:space="preserve"> </w:t>
+      </w:r>
+    </w:p>
+    <w:p>
+      <w:pPr>
+        <w:rPr>
+          <w:b/>
+        </w:rPr>
+      </w:pPr>
+      <w:r>
+        <w:rPr>
+          <w:b/>
+        </w:rPr>
+        <w:t>Skalen/Scales</w:t>
+      </w:r>
+    </w:p>
+    <w:p>
+      <w:pPr>
+        <w:pStyle w:val="Listenabsatz"/>
+        <w:numPr>
+          <w:ilvl w:val="0"/>
+          <w:numId w:val="14"/>
+        </w:numPr>
+      </w:pPr>
+      <w:r>
+        <w:t xml:space="preserve">Verschiedene Ausprägungen mit </w:t>
+      </w:r>
+      <w:proofErr w:type="spellStart"/>
+      <w:r>
+        <w:t>scale</w:t>
+      </w:r>
+      <w:proofErr w:type="spellEnd"/>
+      <w:r>
+        <w:t xml:space="preserve">_ Bsp. </w:t>
+      </w:r>
+      <w:proofErr w:type="spellStart"/>
+      <w:r>
+        <w:rPr>
+          <w:b/>
+          <w:bCs/>
+        </w:rPr>
+        <w:t>scale_</w:t>
+      </w:r>
+      <w:r>
+        <w:t>y_discrete</w:t>
+      </w:r>
+      <w:proofErr w:type="spellEnd"/>
+    </w:p>
+    <w:p>
+      <w:pPr>
+        <w:pStyle w:val="Listenabsatz"/>
+        <w:numPr>
+          <w:ilvl w:val="0"/>
+          <w:numId w:val="14"/>
+        </w:numPr>
+      </w:pPr>
+      <w:r>
+        <w:t>Möglichkeiten:</w:t>
+      </w:r>
+    </w:p>
+    <w:p>
+      <w:pPr>
+        <w:pStyle w:val="Listenabsatz"/>
+        <w:numPr>
+          <w:ilvl w:val="1"/>
+          <w:numId w:val="14"/>
+        </w:numPr>
+      </w:pPr>
+      <w:r>
+        <w:t>Kontrollieren das Mapping der Daten im Graphen</w:t>
+      </w:r>
+    </w:p>
+    <w:p>
+      <w:pPr>
+        <w:pStyle w:val="Listenabsatz"/>
+        <w:numPr>
+          <w:ilvl w:val="1"/>
+          <w:numId w:val="14"/>
+        </w:numPr>
+      </w:pPr>
+      <w:r>
+        <w:t xml:space="preserve">Achsenbeschriftung der Einheiten unterdrücken mit </w:t>
+      </w:r>
+      <w:proofErr w:type="spellStart"/>
+      <w:r>
+        <w:t>labels</w:t>
+      </w:r>
+      <w:proofErr w:type="spellEnd"/>
+      <w:r>
+        <w:t>=Null</w:t>
+      </w:r>
+    </w:p>
+    <w:p>
+      <w:pPr>
+        <w:pStyle w:val="Listenabsatz"/>
+        <w:numPr>
+          <w:ilvl w:val="1"/>
+          <w:numId w:val="14"/>
+        </w:numPr>
+      </w:pPr>
+      <w:r>
+        <w:t xml:space="preserve">Breaks, ermöglichen es den Abstand auf der Achse nach </w:t>
+      </w:r>
+      <w:r>
+        <w:t>Belieben</w:t>
+      </w:r>
+      <w:r>
+        <w:t xml:space="preserve"> zu verändern</w:t>
+      </w:r>
+    </w:p>
+    <w:p>
+      <w:pPr>
+        <w:pStyle w:val="Listenabsatz"/>
+        <w:numPr>
+          <w:ilvl w:val="1"/>
+          <w:numId w:val="14"/>
+        </w:numPr>
+      </w:pPr>
+      <w:r>
+        <w:t xml:space="preserve">Legenden Layout </w:t>
+      </w:r>
+      <w:r>
+        <w:t xml:space="preserve">über </w:t>
+      </w:r>
+      <w:proofErr w:type="spellStart"/>
+      <w:r>
+        <w:t>theme</w:t>
+      </w:r>
+      <w:proofErr w:type="spellEnd"/>
+      <w:r>
+        <w:t>(</w:t>
+      </w:r>
+      <w:proofErr w:type="spellStart"/>
+      <w:r>
+        <w:t>legend.position</w:t>
+      </w:r>
+      <w:proofErr w:type="spellEnd"/>
+      <w:r>
+        <w:t>=“</w:t>
+      </w:r>
+      <w:proofErr w:type="spellStart"/>
+      <w:r>
+        <w:t>alignment</w:t>
+      </w:r>
+      <w:proofErr w:type="spellEnd"/>
+      <w:r>
+        <w:t xml:space="preserve">“) </w:t>
+      </w:r>
+      <w:r>
+        <w:t>zu verändern</w:t>
+      </w:r>
+      <w:r>
+        <w:t xml:space="preserve"> oder auszublenden</w:t>
+      </w:r>
+    </w:p>
+    <w:p>
+      <w:pPr>
+        <w:pStyle w:val="Listenabsatz"/>
+        <w:numPr>
+          <w:ilvl w:val="1"/>
+          <w:numId w:val="14"/>
+        </w:numPr>
+      </w:pPr>
+      <w:r>
+        <w:t xml:space="preserve">Austauschen von Skalen entweder die Achsen oder die </w:t>
+      </w:r>
+      <w:proofErr w:type="spellStart"/>
+      <w:r>
+        <w:t>Färbungs</w:t>
+      </w:r>
+      <w:proofErr w:type="spellEnd"/>
+      <w:r>
+        <w:t>/</w:t>
+      </w:r>
+      <w:proofErr w:type="spellStart"/>
+      <w:r>
+        <w:t>Shapeskala</w:t>
+      </w:r>
+      <w:proofErr w:type="spellEnd"/>
+    </w:p>
+    <w:p>
+      <w:pPr>
+        <w:pStyle w:val="Listenabsatz"/>
+        <w:numPr>
+          <w:ilvl w:val="2"/>
+          <w:numId w:val="14"/>
+        </w:numPr>
+        <w:rPr>
+          <w:lang w:val="en-US"/>
+        </w:rPr>
+      </w:pPr>
+      <w:proofErr w:type="spellStart"/>
+      <w:r>
+        <w:rPr>
+          <w:lang w:val="en-US"/>
+        </w:rPr>
+        <w:lastRenderedPageBreak/>
+        <w:t>Scale_colour_brewer</w:t>
+      </w:r>
+      <w:proofErr w:type="spellEnd"/>
+      <w:r>
+        <w:rPr>
+          <w:lang w:val="en-US"/>
+        </w:rPr>
+        <w:t>(palette = „Set1“)</w:t>
+      </w:r>
+    </w:p>
+    <w:p>
+      <w:pPr>
+        <w:pStyle w:val="Listenabsatz"/>
+        <w:numPr>
+          <w:ilvl w:val="2"/>
+          <w:numId w:val="14"/>
+        </w:numPr>
+      </w:pPr>
+      <w:proofErr w:type="spellStart"/>
+      <w:r>
+        <w:rPr>
+          <w:lang w:val="en-US"/>
+        </w:rPr>
+        <w:t>scale_colour_manual</w:t>
+      </w:r>
+      <w:proofErr w:type="spellEnd"/>
+      <w:r>
+        <w:t>(</w:t>
+      </w:r>
+      <w:proofErr w:type="spellStart"/>
+      <w:r>
+        <w:t>values</w:t>
+      </w:r>
+      <w:proofErr w:type="spellEnd"/>
+      <w:r>
+        <w:t xml:space="preserve"> = c()) # Für eigene Farbauswahl</w:t>
+      </w:r>
+      <w:r>
+        <w:t xml:space="preserve">, statt </w:t>
+      </w:r>
+      <w:proofErr w:type="spellStart"/>
+      <w:r>
+        <w:t>colour</w:t>
+      </w:r>
+      <w:proofErr w:type="spellEnd"/>
+      <w:r>
+        <w:t xml:space="preserve"> auch _</w:t>
+      </w:r>
+      <w:proofErr w:type="spellStart"/>
+      <w:r>
+        <w:t>fill</w:t>
+      </w:r>
+      <w:proofErr w:type="spellEnd"/>
+      <w:r>
+        <w:t>_</w:t>
+      </w:r>
+    </w:p>
+    <w:p>
+      <w:pPr>
+        <w:pStyle w:val="Listenabsatz"/>
+        <w:numPr>
+          <w:ilvl w:val="2"/>
+          <w:numId w:val="14"/>
+        </w:numPr>
+        <w:rPr>
+          <w:lang w:val="en-US"/>
+        </w:rPr>
+      </w:pPr>
+      <w:proofErr w:type="spellStart"/>
+      <w:r>
+        <w:rPr>
+          <w:lang w:val="en-US"/>
+        </w:rPr>
+        <w:t>scale_colour_viridis</w:t>
+      </w:r>
+      <w:proofErr w:type="spellEnd"/>
+      <w:r>
+        <w:rPr>
+          <w:lang w:val="en-US"/>
+        </w:rPr>
+        <w:t>()</w:t>
+      </w:r>
+      <w:r>
+        <w:rPr>
+          <w:lang w:val="en-US"/>
+        </w:rPr>
+        <w:t xml:space="preserve"> # </w:t>
+      </w:r>
+      <w:proofErr w:type="spellStart"/>
+      <w:r>
+        <w:rPr>
+          <w:lang w:val="en-US"/>
+        </w:rPr>
+        <w:t>geeignet</w:t>
+      </w:r>
+      <w:proofErr w:type="spellEnd"/>
+      <w:r>
+        <w:rPr>
+          <w:lang w:val="en-US"/>
+        </w:rPr>
+        <w:t xml:space="preserve"> für </w:t>
+      </w:r>
+      <w:proofErr w:type="spellStart"/>
+      <w:r>
+        <w:rPr>
+          <w:lang w:val="en-US"/>
+        </w:rPr>
+        <w:t>Farbverläufe</w:t>
+      </w:r>
+      <w:proofErr w:type="spellEnd"/>
+    </w:p>
+    <w:p>
+      <w:pPr>
+        <w:rPr>
+          <w:b/>
+          <w:lang w:val="en-US"/>
+        </w:rPr>
+      </w:pPr>
+      <w:r>
+        <w:rPr>
+          <w:b/>
+          <w:lang w:val="en-US"/>
+        </w:rPr>
+        <w:t>Zooming</w:t>
+      </w:r>
+      <w:r>
+        <w:rPr>
+          <w:b/>
+          <w:lang w:val="en-US"/>
+        </w:rPr>
+        <w:t>:</w:t>
+      </w:r>
+    </w:p>
+    <w:p>
+      <w:pPr>
+        <w:pStyle w:val="Listenabsatz"/>
+        <w:numPr>
+          <w:ilvl w:val="0"/>
+          <w:numId w:val="15"/>
+        </w:numPr>
+        <w:rPr>
+          <w:b/>
+        </w:rPr>
+      </w:pPr>
+      <w:r>
+        <w:rPr>
+          <w:b/>
+        </w:rPr>
+        <w:t xml:space="preserve">Anpassung der </w:t>
+      </w:r>
+      <w:proofErr w:type="spellStart"/>
+      <w:r>
+        <w:rPr>
+          <w:b/>
+        </w:rPr>
+        <w:t>Graphen</w:t>
+      </w:r>
+      <w:r>
+        <w:rPr>
+          <w:b/>
+        </w:rPr>
+        <w:t>beschränkungen</w:t>
+      </w:r>
+      <w:proofErr w:type="spellEnd"/>
+      <w:r>
+        <w:rPr>
+          <w:b/>
+        </w:rPr>
+        <w:t xml:space="preserve"> über </w:t>
+      </w:r>
+    </w:p>
+    <w:p>
+      <w:pPr>
+        <w:pStyle w:val="Listenabsatz"/>
+        <w:numPr>
+          <w:ilvl w:val="1"/>
+          <w:numId w:val="15"/>
+        </w:numPr>
+        <w:rPr>
+          <w:bCs/>
+        </w:rPr>
+      </w:pPr>
+      <w:r>
+        <w:rPr>
+          <w:bCs/>
+        </w:rPr>
+        <w:t>Eingabedaten</w:t>
+      </w:r>
+    </w:p>
+    <w:p>
+      <w:pPr>
+        <w:pStyle w:val="Listenabsatz"/>
+        <w:numPr>
+          <w:ilvl w:val="1"/>
+          <w:numId w:val="15"/>
+        </w:numPr>
+        <w:rPr>
+          <w:bCs/>
+        </w:rPr>
+      </w:pPr>
+      <w:r>
+        <w:rPr>
+          <w:bCs/>
+        </w:rPr>
+        <w:t>Skalenlimits</w:t>
+      </w:r>
+    </w:p>
+    <w:p>
+      <w:pPr>
+        <w:pStyle w:val="Listenabsatz"/>
+        <w:numPr>
+          <w:ilvl w:val="1"/>
+          <w:numId w:val="15"/>
+        </w:numPr>
+        <w:rPr>
+          <w:bCs/>
+        </w:rPr>
+      </w:pPr>
+      <w:r>
+        <w:rPr>
+          <w:bCs/>
+        </w:rPr>
+        <w:t xml:space="preserve">Limitierung des Koordinatensystems mit </w:t>
+      </w:r>
+      <w:proofErr w:type="spellStart"/>
+      <w:r>
+        <w:rPr>
+          <w:bCs/>
+        </w:rPr>
+        <w:t>xlim</w:t>
+      </w:r>
+      <w:proofErr w:type="spellEnd"/>
+      <w:r>
+        <w:rPr>
+          <w:bCs/>
+        </w:rPr>
+        <w:t>/</w:t>
+      </w:r>
+      <w:proofErr w:type="spellStart"/>
+      <w:r>
+        <w:rPr>
+          <w:bCs/>
+        </w:rPr>
+        <w:t>ylim</w:t>
+      </w:r>
+      <w:proofErr w:type="spellEnd"/>
+    </w:p>
+    <w:p>
+      <w:pPr>
+        <w:rPr>
+          <w:b/>
+        </w:rPr>
+      </w:pPr>
+      <w:proofErr w:type="spellStart"/>
+      <w:r>
+        <w:rPr>
+          <w:b/>
+        </w:rPr>
+        <w:t>Themes</w:t>
+      </w:r>
+      <w:proofErr w:type="spellEnd"/>
+      <w:r>
+        <w:rPr>
+          <w:b/>
+        </w:rPr>
+        <w:t>:</w:t>
+      </w:r>
+    </w:p>
+    <w:p>
+      <w:pPr>
+        <w:pStyle w:val="Listenabsatz"/>
+        <w:numPr>
+          <w:ilvl w:val="0"/>
+          <w:numId w:val="15"/>
+        </w:numPr>
+        <w:rPr>
+          <w:bCs/>
+        </w:rPr>
+      </w:pPr>
+      <w:r>
+        <w:rPr>
+          <w:bCs/>
+        </w:rPr>
+        <w:t xml:space="preserve">Nicht Datenelemente können mit </w:t>
+      </w:r>
+      <w:proofErr w:type="spellStart"/>
+      <w:r>
+        <w:rPr>
+          <w:bCs/>
+        </w:rPr>
+        <w:t>Themes</w:t>
+      </w:r>
+      <w:proofErr w:type="spellEnd"/>
+      <w:r>
+        <w:rPr>
+          <w:bCs/>
+        </w:rPr>
+        <w:t xml:space="preserve"> angepasst werden </w:t>
+      </w:r>
+      <w:r>
+        <w:rPr>
+          <w:bCs/>
+        </w:rPr>
+        <w:sym w:font="Wingdings" w:char="F0E0"/>
+      </w:r>
+      <w:r>
+        <w:rPr>
+          <w:bCs/>
+        </w:rPr>
+        <w:t xml:space="preserve"> Außendarstellung der Graphen </w:t>
+      </w:r>
+      <w:r>
+        <w:rPr>
+          <w:bCs/>
+        </w:rPr>
+        <w:sym w:font="Wingdings" w:char="F0E0"/>
+      </w:r>
+      <w:r>
+        <w:rPr>
+          <w:bCs/>
+        </w:rPr>
+        <w:t xml:space="preserve"> </w:t>
+      </w:r>
+      <w:proofErr w:type="spellStart"/>
+      <w:r>
+        <w:rPr>
+          <w:bCs/>
+        </w:rPr>
+        <w:t>library</w:t>
+      </w:r>
+      <w:proofErr w:type="spellEnd"/>
+      <w:r>
+        <w:rPr>
+          <w:bCs/>
+        </w:rPr>
+        <w:t>(</w:t>
+      </w:r>
+      <w:proofErr w:type="spellStart"/>
+      <w:r>
+        <w:rPr>
+          <w:bCs/>
+        </w:rPr>
+        <w:t>ggthemes</w:t>
+      </w:r>
+      <w:proofErr w:type="spellEnd"/>
+      <w:r>
+        <w:rPr>
+          <w:bCs/>
+        </w:rPr>
+        <w:t>)</w:t>
+      </w:r>
+    </w:p>
+    <w:p>
+      <w:pPr>
+        <w:pStyle w:val="Listenabsatz"/>
+        <w:numPr>
+          <w:ilvl w:val="0"/>
+          <w:numId w:val="15"/>
+        </w:numPr>
+        <w:rPr>
+          <w:bCs/>
+        </w:rPr>
+      </w:pPr>
+      <w:r>
+        <w:rPr>
+          <w:bCs/>
+        </w:rPr>
+        <w:t xml:space="preserve">Auch eigene </w:t>
+      </w:r>
+      <w:proofErr w:type="spellStart"/>
+      <w:r>
+        <w:rPr>
+          <w:bCs/>
+        </w:rPr>
+        <w:t>Themes</w:t>
+      </w:r>
+      <w:proofErr w:type="spellEnd"/>
+      <w:r>
+        <w:rPr>
+          <w:bCs/>
+        </w:rPr>
+        <w:t xml:space="preserve"> können erstellt werden</w:t>
+      </w:r>
+    </w:p>
+    <w:p>
+      <w:pPr>
+        <w:rPr>
+          <w:b/>
+          <w:bCs/>
+        </w:rPr>
+      </w:pPr>
+      <w:r>
+        <w:rPr>
+          <w:b/>
+          <w:bCs/>
+        </w:rPr>
+        <w:t>Speichern von Plots</w:t>
+      </w:r>
+    </w:p>
+    <w:p>
+      <w:pPr>
+        <w:pStyle w:val="Listenabsatz"/>
+        <w:numPr>
+          <w:ilvl w:val="0"/>
+          <w:numId w:val="16"/>
+        </w:numPr>
+        <w:rPr>
+          <w:bCs/>
+        </w:rPr>
+      </w:pPr>
+      <w:proofErr w:type="spellStart"/>
+      <w:r>
+        <w:rPr>
+          <w:bCs/>
+        </w:rPr>
+        <w:t>Ggsave</w:t>
+      </w:r>
+      <w:proofErr w:type="spellEnd"/>
+      <w:r>
+        <w:rPr>
+          <w:bCs/>
+        </w:rPr>
+        <w:t xml:space="preserve"> oder </w:t>
+      </w:r>
+      <w:proofErr w:type="spellStart"/>
+      <w:r>
+        <w:rPr>
+          <w:bCs/>
+        </w:rPr>
+        <w:t>knitr</w:t>
+      </w:r>
+      <w:proofErr w:type="spellEnd"/>
+    </w:p>
+    <w:p>
+      <w:pPr>
+        <w:pStyle w:val="Listenabsatz"/>
+        <w:numPr>
+          <w:ilvl w:val="0"/>
+          <w:numId w:val="16"/>
+        </w:numPr>
+        <w:rPr>
+          <w:bCs/>
+        </w:rPr>
+      </w:pPr>
+      <w:r>
+        <w:rPr>
+          <w:bCs/>
+        </w:rPr>
+        <w:t>In R-</w:t>
+      </w:r>
+      <w:proofErr w:type="spellStart"/>
+      <w:r>
+        <w:rPr>
+          <w:bCs/>
+        </w:rPr>
+        <w:t>Markdown</w:t>
+      </w:r>
+      <w:proofErr w:type="spellEnd"/>
+      <w:r>
+        <w:rPr>
+          <w:bCs/>
+        </w:rPr>
+        <w:t xml:space="preserve"> speichern:</w:t>
+      </w:r>
+    </w:p>
+    <w:p>
+      <w:pPr>
+        <w:pStyle w:val="Listenabsatz"/>
+        <w:numPr>
+          <w:ilvl w:val="1"/>
+          <w:numId w:val="16"/>
+        </w:numPr>
+        <w:rPr>
+          <w:bCs/>
+        </w:rPr>
+      </w:pPr>
+      <w:r>
+        <w:rPr>
+          <w:bCs/>
+        </w:rPr>
+        <w:t>Größenoptionen:</w:t>
+      </w:r>
+    </w:p>
+    <w:p>
+      <w:pPr>
+        <w:pStyle w:val="Listenabsatz"/>
+        <w:numPr>
+          <w:ilvl w:val="2"/>
+          <w:numId w:val="16"/>
+        </w:numPr>
+        <w:rPr>
+          <w:bCs/>
+        </w:rPr>
+      </w:pPr>
+      <w:proofErr w:type="spellStart"/>
+      <w:r>
+        <w:rPr>
+          <w:bCs/>
+        </w:rPr>
+        <w:t>fig.width</w:t>
+      </w:r>
+      <w:proofErr w:type="spellEnd"/>
+      <w:r>
+        <w:rPr>
+          <w:bCs/>
+        </w:rPr>
+        <w:t xml:space="preserve"> und/oder </w:t>
+      </w:r>
+      <w:proofErr w:type="spellStart"/>
+      <w:r>
+        <w:rPr>
+          <w:bCs/>
+        </w:rPr>
+        <w:t>fig.height</w:t>
+      </w:r>
+      <w:proofErr w:type="spellEnd"/>
+      <w:r>
+        <w:rPr>
+          <w:bCs/>
+        </w:rPr>
+        <w:t xml:space="preserve">, </w:t>
+      </w:r>
+    </w:p>
+    <w:p>
+      <w:pPr>
+        <w:pStyle w:val="Listenabsatz"/>
+        <w:numPr>
+          <w:ilvl w:val="2"/>
+          <w:numId w:val="16"/>
+        </w:numPr>
+        <w:rPr>
+          <w:bCs/>
+          <w:lang w:val="en-US"/>
+        </w:rPr>
+      </w:pPr>
+      <w:r>
+        <w:rPr>
+          <w:bCs/>
+          <w:lang w:val="en-US"/>
+        </w:rPr>
+        <w:t xml:space="preserve">fig.asp, </w:t>
+      </w:r>
+    </w:p>
+    <w:p>
+      <w:pPr>
+        <w:pStyle w:val="Listenabsatz"/>
+        <w:numPr>
+          <w:ilvl w:val="2"/>
+          <w:numId w:val="16"/>
+        </w:numPr>
+        <w:rPr>
+          <w:bCs/>
+        </w:rPr>
+      </w:pPr>
+      <w:proofErr w:type="spellStart"/>
+      <w:r>
+        <w:rPr>
+          <w:bCs/>
+        </w:rPr>
+        <w:t>fig.align</w:t>
+      </w:r>
+      <w:proofErr w:type="spellEnd"/>
+      <w:r>
+        <w:rPr>
+          <w:bCs/>
+        </w:rPr>
+        <w:t xml:space="preserve">, </w:t>
+      </w:r>
+      <w:r>
+        <w:rPr>
+          <w:bCs/>
+        </w:rPr>
+        <w:t>E</w:t>
+      </w:r>
+      <w:r>
+        <w:rPr>
+          <w:bCs/>
+        </w:rPr>
+        <w:t>inbettung im T</w:t>
+      </w:r>
+      <w:r>
+        <w:rPr>
+          <w:bCs/>
+        </w:rPr>
+        <w:t>ext</w:t>
+      </w:r>
+    </w:p>
+    <w:p>
+      <w:pPr>
+        <w:pStyle w:val="Listenabsatz"/>
+        <w:numPr>
+          <w:ilvl w:val="2"/>
+          <w:numId w:val="16"/>
+        </w:numPr>
+        <w:rPr>
+          <w:bCs/>
+          <w:lang w:val="en-US"/>
+        </w:rPr>
+      </w:pPr>
+      <w:proofErr w:type="spellStart"/>
+      <w:r>
+        <w:rPr>
+          <w:bCs/>
+          <w:lang w:val="en-US"/>
+        </w:rPr>
+        <w:t>out.width</w:t>
+      </w:r>
+      <w:proofErr w:type="spellEnd"/>
+      <w:r>
+        <w:rPr>
+          <w:bCs/>
+          <w:lang w:val="en-US"/>
+        </w:rPr>
+        <w:t xml:space="preserve"> </w:t>
+      </w:r>
+    </w:p>
+    <w:p>
+      <w:pPr>
+        <w:pStyle w:val="Listenabsatz"/>
+        <w:numPr>
+          <w:ilvl w:val="2"/>
+          <w:numId w:val="16"/>
+        </w:numPr>
+        <w:rPr>
+          <w:bCs/>
+          <w:lang w:val="en-US"/>
+        </w:rPr>
+      </w:pPr>
+      <w:proofErr w:type="spellStart"/>
+      <w:r>
+        <w:rPr>
+          <w:bCs/>
+          <w:lang w:val="en-US"/>
+        </w:rPr>
+        <w:t>out.height</w:t>
+      </w:r>
+      <w:proofErr w:type="spellEnd"/>
     </w:p>
     <w:sectPr>
       <w:pgSz w:w="11906" w:h="16838"/>
@@ -2643,6 +4259,119 @@
 <file path=word/numbering.xml><?xml version="1.0" encoding="utf-8"?>
 <w:numbering xmlns:wpc="http://schemas.microsoft.com/office/word/2010/wordprocessingCanvas" xmlns:cx="http://schemas.microsoft.com/office/drawing/2014/chartex" xmlns:cx1="http://schemas.microsoft.com/office/drawing/2015/9/8/chartex" xmlns:cx2="http://schemas.microsoft.com/office/drawing/2015/10/21/chartex" xmlns:cx3="http://schemas.microsoft.com/office/drawing/2016/5/9/chartex" xmlns:cx4="http://schemas.microsoft.com/office/drawing/2016/5/10/chartex" xmlns:cx5="http://schemas.microsoft.com/office/drawing/2016/5/11/chartex" xmlns:cx6="http://schemas.microsoft.com/office/drawing/2016/5/12/chartex" xmlns:cx7="http://schemas.microsoft.com/office/drawing/2016/5/13/chartex" xmlns:cx8="http://schemas.microsoft.com/office/drawing/2016/5/14/chartex" xmlns:mc="http://schemas.openxmlformats.org/markup-compatibility/2006" xmlns:aink="http://schemas.microsoft.com/office/drawing/2016/ink" xmlns:am3d="http://schemas.microsoft.com/office/drawing/2017/model3d" xmlns:o="urn:schemas-microsoft-com:office:office" xmlns:oel="http://schemas.microsoft.com/office/2019/extlst" xmlns:r="http://schemas.openxmlformats.org/officeDocument/2006/relationships" xmlns:m="http://schemas.openxmlformats.org/officeDocument/2006/math" xmlns:v="urn:schemas-microsoft-com:vml" xmlns:wp14="http://schemas.microsoft.com/office/word/2010/wordprocessingDrawing" xmlns:wp="http://schemas.openxmlformats.org/drawingml/2006/wordprocessingDrawing" xmlns:w10="urn:schemas-microsoft-com:office:word" xmlns:w="http://schemas.openxmlformats.org/wordprocessingml/2006/main" xmlns:w14="http://schemas.microsoft.com/office/word/2010/wordml" xmlns:w15="http://schemas.microsoft.com/office/word/2012/wordml" xmlns:w16cex="http://schemas.microsoft.com/office/word/2018/wordml/cex" xmlns:w16cid="http://schemas.microsoft.com/office/word/2016/wordml/cid" xmlns:w16="http://schemas.microsoft.com/office/word/2018/wordml" xmlns:w16du="http://schemas.microsoft.com/office/word/2023/wordml/word16du" xmlns:w16sdtdh="http://schemas.microsoft.com/office/word/2020/wordml/sdtdatahash" xmlns:w16se="http://schemas.microsoft.com/office/word/2015/wordml/symex" xmlns:wpg="http://schemas.microsoft.com/office/word/2010/wordprocessingGroup" xmlns:wpi="http://schemas.microsoft.com/office/word/2010/wordprocessingInk" xmlns:wne="http://schemas.microsoft.com/office/word/2006/wordml" xmlns:wps="http://schemas.microsoft.com/office/word/2010/wordprocessingShape" mc:Ignorable="w14 w15 w16se w16cid w16 w16cex w16sdtdh wp14">
   <w:abstractNum w:abstractNumId="0" w15:restartNumberingAfterBreak="0">
+    <w:nsid w:val="064D57BA"/>
+    <w:multiLevelType w:val="hybridMultilevel"/>
+    <w:tmpl w:val="72048050"/>
+    <w:lvl w:ilvl="0" w:tplc="04070001">
+      <w:start w:val="1"/>
+      <w:numFmt w:val="bullet"/>
+      <w:lvlText w:val=""/>
+      <w:lvlJc w:val="left"/>
+      <w:pPr>
+        <w:ind w:left="720" w:hanging="360"/>
+      </w:pPr>
+      <w:rPr>
+        <w:rFonts w:ascii="Symbol" w:hAnsi="Symbol" w:hint="default"/>
+      </w:rPr>
+    </w:lvl>
+    <w:lvl w:ilvl="1" w:tplc="04070003">
+      <w:start w:val="1"/>
+      <w:numFmt w:val="bullet"/>
+      <w:lvlText w:val="o"/>
+      <w:lvlJc w:val="left"/>
+      <w:pPr>
+        <w:ind w:left="1440" w:hanging="360"/>
+      </w:pPr>
+      <w:rPr>
+        <w:rFonts w:ascii="Courier New" w:hAnsi="Courier New" w:cs="Courier New" w:hint="default"/>
+      </w:rPr>
+    </w:lvl>
+    <w:lvl w:ilvl="2" w:tplc="04070005" w:tentative="1">
+      <w:start w:val="1"/>
+      <w:numFmt w:val="bullet"/>
+      <w:lvlText w:val=""/>
+      <w:lvlJc w:val="left"/>
+      <w:pPr>
+        <w:ind w:left="2160" w:hanging="360"/>
+      </w:pPr>
+      <w:rPr>
+        <w:rFonts w:ascii="Wingdings" w:hAnsi="Wingdings" w:hint="default"/>
+      </w:rPr>
+    </w:lvl>
+    <w:lvl w:ilvl="3" w:tplc="04070001" w:tentative="1">
+      <w:start w:val="1"/>
+      <w:numFmt w:val="bullet"/>
+      <w:lvlText w:val=""/>
+      <w:lvlJc w:val="left"/>
+      <w:pPr>
+        <w:ind w:left="2880" w:hanging="360"/>
+      </w:pPr>
+      <w:rPr>
+        <w:rFonts w:ascii="Symbol" w:hAnsi="Symbol" w:hint="default"/>
+      </w:rPr>
+    </w:lvl>
+    <w:lvl w:ilvl="4" w:tplc="04070003" w:tentative="1">
+      <w:start w:val="1"/>
+      <w:numFmt w:val="bullet"/>
+      <w:lvlText w:val="o"/>
+      <w:lvlJc w:val="left"/>
+      <w:pPr>
+        <w:ind w:left="3600" w:hanging="360"/>
+      </w:pPr>
+      <w:rPr>
+        <w:rFonts w:ascii="Courier New" w:hAnsi="Courier New" w:cs="Courier New" w:hint="default"/>
+      </w:rPr>
+    </w:lvl>
+    <w:lvl w:ilvl="5" w:tplc="04070005" w:tentative="1">
+      <w:start w:val="1"/>
+      <w:numFmt w:val="bullet"/>
+      <w:lvlText w:val=""/>
+      <w:lvlJc w:val="left"/>
+      <w:pPr>
+        <w:ind w:left="4320" w:hanging="360"/>
+      </w:pPr>
+      <w:rPr>
+        <w:rFonts w:ascii="Wingdings" w:hAnsi="Wingdings" w:hint="default"/>
+      </w:rPr>
+    </w:lvl>
+    <w:lvl w:ilvl="6" w:tplc="04070001" w:tentative="1">
+      <w:start w:val="1"/>
+      <w:numFmt w:val="bullet"/>
+      <w:lvlText w:val=""/>
+      <w:lvlJc w:val="left"/>
+      <w:pPr>
+        <w:ind w:left="5040" w:hanging="360"/>
+      </w:pPr>
+      <w:rPr>
+        <w:rFonts w:ascii="Symbol" w:hAnsi="Symbol" w:hint="default"/>
+      </w:rPr>
+    </w:lvl>
+    <w:lvl w:ilvl="7" w:tplc="04070003" w:tentative="1">
+      <w:start w:val="1"/>
+      <w:numFmt w:val="bullet"/>
+      <w:lvlText w:val="o"/>
+      <w:lvlJc w:val="left"/>
+      <w:pPr>
+        <w:ind w:left="5760" w:hanging="360"/>
+      </w:pPr>
+      <w:rPr>
+        <w:rFonts w:ascii="Courier New" w:hAnsi="Courier New" w:cs="Courier New" w:hint="default"/>
+      </w:rPr>
+    </w:lvl>
+    <w:lvl w:ilvl="8" w:tplc="04070005" w:tentative="1">
+      <w:start w:val="1"/>
+      <w:numFmt w:val="bullet"/>
+      <w:lvlText w:val=""/>
+      <w:lvlJc w:val="left"/>
+      <w:pPr>
+        <w:ind w:left="6480" w:hanging="360"/>
+      </w:pPr>
+      <w:rPr>
+        <w:rFonts w:ascii="Wingdings" w:hAnsi="Wingdings" w:hint="default"/>
+      </w:rPr>
+    </w:lvl>
+  </w:abstractNum>
+  <w:abstractNum w:abstractNumId="1" w15:restartNumberingAfterBreak="0">
     <w:nsid w:val="07630284"/>
     <w:multiLevelType w:val="hybridMultilevel"/>
     <w:tmpl w:val="81621540"/>
@@ -2755,7 +4484,120 @@
       </w:rPr>
     </w:lvl>
   </w:abstractNum>
-  <w:abstractNum w:abstractNumId="1" w15:restartNumberingAfterBreak="0">
+  <w:abstractNum w:abstractNumId="2" w15:restartNumberingAfterBreak="0">
+    <w:nsid w:val="0AA64305"/>
+    <w:multiLevelType w:val="hybridMultilevel"/>
+    <w:tmpl w:val="AE769864"/>
+    <w:lvl w:ilvl="0" w:tplc="04070001">
+      <w:start w:val="1"/>
+      <w:numFmt w:val="bullet"/>
+      <w:lvlText w:val=""/>
+      <w:lvlJc w:val="left"/>
+      <w:pPr>
+        <w:ind w:left="720" w:hanging="360"/>
+      </w:pPr>
+      <w:rPr>
+        <w:rFonts w:ascii="Symbol" w:hAnsi="Symbol" w:hint="default"/>
+      </w:rPr>
+    </w:lvl>
+    <w:lvl w:ilvl="1" w:tplc="04070003">
+      <w:start w:val="1"/>
+      <w:numFmt w:val="bullet"/>
+      <w:lvlText w:val="o"/>
+      <w:lvlJc w:val="left"/>
+      <w:pPr>
+        <w:ind w:left="1440" w:hanging="360"/>
+      </w:pPr>
+      <w:rPr>
+        <w:rFonts w:ascii="Courier New" w:hAnsi="Courier New" w:cs="Courier New" w:hint="default"/>
+      </w:rPr>
+    </w:lvl>
+    <w:lvl w:ilvl="2" w:tplc="04070005" w:tentative="1">
+      <w:start w:val="1"/>
+      <w:numFmt w:val="bullet"/>
+      <w:lvlText w:val=""/>
+      <w:lvlJc w:val="left"/>
+      <w:pPr>
+        <w:ind w:left="2160" w:hanging="360"/>
+      </w:pPr>
+      <w:rPr>
+        <w:rFonts w:ascii="Wingdings" w:hAnsi="Wingdings" w:hint="default"/>
+      </w:rPr>
+    </w:lvl>
+    <w:lvl w:ilvl="3" w:tplc="04070001" w:tentative="1">
+      <w:start w:val="1"/>
+      <w:numFmt w:val="bullet"/>
+      <w:lvlText w:val=""/>
+      <w:lvlJc w:val="left"/>
+      <w:pPr>
+        <w:ind w:left="2880" w:hanging="360"/>
+      </w:pPr>
+      <w:rPr>
+        <w:rFonts w:ascii="Symbol" w:hAnsi="Symbol" w:hint="default"/>
+      </w:rPr>
+    </w:lvl>
+    <w:lvl w:ilvl="4" w:tplc="04070003" w:tentative="1">
+      <w:start w:val="1"/>
+      <w:numFmt w:val="bullet"/>
+      <w:lvlText w:val="o"/>
+      <w:lvlJc w:val="left"/>
+      <w:pPr>
+        <w:ind w:left="3600" w:hanging="360"/>
+      </w:pPr>
+      <w:rPr>
+        <w:rFonts w:ascii="Courier New" w:hAnsi="Courier New" w:cs="Courier New" w:hint="default"/>
+      </w:rPr>
+    </w:lvl>
+    <w:lvl w:ilvl="5" w:tplc="04070005" w:tentative="1">
+      <w:start w:val="1"/>
+      <w:numFmt w:val="bullet"/>
+      <w:lvlText w:val=""/>
+      <w:lvlJc w:val="left"/>
+      <w:pPr>
+        <w:ind w:left="4320" w:hanging="360"/>
+      </w:pPr>
+      <w:rPr>
+        <w:rFonts w:ascii="Wingdings" w:hAnsi="Wingdings" w:hint="default"/>
+      </w:rPr>
+    </w:lvl>
+    <w:lvl w:ilvl="6" w:tplc="04070001" w:tentative="1">
+      <w:start w:val="1"/>
+      <w:numFmt w:val="bullet"/>
+      <w:lvlText w:val=""/>
+      <w:lvlJc w:val="left"/>
+      <w:pPr>
+        <w:ind w:left="5040" w:hanging="360"/>
+      </w:pPr>
+      <w:rPr>
+        <w:rFonts w:ascii="Symbol" w:hAnsi="Symbol" w:hint="default"/>
+      </w:rPr>
+    </w:lvl>
+    <w:lvl w:ilvl="7" w:tplc="04070003" w:tentative="1">
+      <w:start w:val="1"/>
+      <w:numFmt w:val="bullet"/>
+      <w:lvlText w:val="o"/>
+      <w:lvlJc w:val="left"/>
+      <w:pPr>
+        <w:ind w:left="5760" w:hanging="360"/>
+      </w:pPr>
+      <w:rPr>
+        <w:rFonts w:ascii="Courier New" w:hAnsi="Courier New" w:cs="Courier New" w:hint="default"/>
+      </w:rPr>
+    </w:lvl>
+    <w:lvl w:ilvl="8" w:tplc="04070005" w:tentative="1">
+      <w:start w:val="1"/>
+      <w:numFmt w:val="bullet"/>
+      <w:lvlText w:val=""/>
+      <w:lvlJc w:val="left"/>
+      <w:pPr>
+        <w:ind w:left="6480" w:hanging="360"/>
+      </w:pPr>
+      <w:rPr>
+        <w:rFonts w:ascii="Wingdings" w:hAnsi="Wingdings" w:hint="default"/>
+      </w:rPr>
+    </w:lvl>
+  </w:abstractNum>
+  <w:abstractNum w:abstractNumId="3" w15:restartNumberingAfterBreak="0">
     <w:nsid w:val="10400F9A"/>
     <w:multiLevelType w:val="hybridMultilevel"/>
     <w:tmpl w:val="5BDEE848"/>
@@ -2868,7 +4710,7 @@
       </w:rPr>
     </w:lvl>
   </w:abstractNum>
-  <w:abstractNum w:abstractNumId="2" w15:restartNumberingAfterBreak="0">
+  <w:abstractNum w:abstractNumId="4" w15:restartNumberingAfterBreak="0">
     <w:nsid w:val="119412DB"/>
     <w:multiLevelType w:val="hybridMultilevel"/>
     <w:tmpl w:val="378A1078"/>
@@ -2981,7 +4823,7 @@
       </w:rPr>
     </w:lvl>
   </w:abstractNum>
-  <w:abstractNum w:abstractNumId="3" w15:restartNumberingAfterBreak="0">
+  <w:abstractNum w:abstractNumId="5" w15:restartNumberingAfterBreak="0">
     <w:nsid w:val="33836608"/>
     <w:multiLevelType w:val="hybridMultilevel"/>
     <w:tmpl w:val="3FF60AC6"/>
@@ -3094,7 +4936,7 @@
       </w:rPr>
     </w:lvl>
   </w:abstractNum>
-  <w:abstractNum w:abstractNumId="4" w15:restartNumberingAfterBreak="0">
+  <w:abstractNum w:abstractNumId="6" w15:restartNumberingAfterBreak="0">
     <w:nsid w:val="38D868CE"/>
     <w:multiLevelType w:val="hybridMultilevel"/>
     <w:tmpl w:val="C3622802"/>
@@ -3207,7 +5049,120 @@
       </w:rPr>
     </w:lvl>
   </w:abstractNum>
-  <w:abstractNum w:abstractNumId="5" w15:restartNumberingAfterBreak="0">
+  <w:abstractNum w:abstractNumId="7" w15:restartNumberingAfterBreak="0">
+    <w:nsid w:val="50D07A7F"/>
+    <w:multiLevelType w:val="hybridMultilevel"/>
+    <w:tmpl w:val="696EFE50"/>
+    <w:lvl w:ilvl="0" w:tplc="04070001">
+      <w:start w:val="1"/>
+      <w:numFmt w:val="bullet"/>
+      <w:lvlText w:val=""/>
+      <w:lvlJc w:val="left"/>
+      <w:pPr>
+        <w:ind w:left="720" w:hanging="360"/>
+      </w:pPr>
+      <w:rPr>
+        <w:rFonts w:ascii="Symbol" w:hAnsi="Symbol" w:hint="default"/>
+      </w:rPr>
+    </w:lvl>
+    <w:lvl w:ilvl="1" w:tplc="04070003">
+      <w:start w:val="1"/>
+      <w:numFmt w:val="bullet"/>
+      <w:lvlText w:val="o"/>
+      <w:lvlJc w:val="left"/>
+      <w:pPr>
+        <w:ind w:left="1440" w:hanging="360"/>
+      </w:pPr>
+      <w:rPr>
+        <w:rFonts w:ascii="Courier New" w:hAnsi="Courier New" w:cs="Courier New" w:hint="default"/>
+      </w:rPr>
+    </w:lvl>
+    <w:lvl w:ilvl="2" w:tplc="04070005">
+      <w:start w:val="1"/>
+      <w:numFmt w:val="bullet"/>
+      <w:lvlText w:val=""/>
+      <w:lvlJc w:val="left"/>
+      <w:pPr>
+        <w:ind w:left="2160" w:hanging="360"/>
+      </w:pPr>
+      <w:rPr>
+        <w:rFonts w:ascii="Wingdings" w:hAnsi="Wingdings" w:hint="default"/>
+      </w:rPr>
+    </w:lvl>
+    <w:lvl w:ilvl="3" w:tplc="04070001" w:tentative="1">
+      <w:start w:val="1"/>
+      <w:numFmt w:val="bullet"/>
+      <w:lvlText w:val=""/>
+      <w:lvlJc w:val="left"/>
+      <w:pPr>
+        <w:ind w:left="2880" w:hanging="360"/>
+      </w:pPr>
+      <w:rPr>
+        <w:rFonts w:ascii="Symbol" w:hAnsi="Symbol" w:hint="default"/>
+      </w:rPr>
+    </w:lvl>
+    <w:lvl w:ilvl="4" w:tplc="04070003" w:tentative="1">
+      <w:start w:val="1"/>
+      <w:numFmt w:val="bullet"/>
+      <w:lvlText w:val="o"/>
+      <w:lvlJc w:val="left"/>
+      <w:pPr>
+        <w:ind w:left="3600" w:hanging="360"/>
+      </w:pPr>
+      <w:rPr>
+        <w:rFonts w:ascii="Courier New" w:hAnsi="Courier New" w:cs="Courier New" w:hint="default"/>
+      </w:rPr>
+    </w:lvl>
+    <w:lvl w:ilvl="5" w:tplc="04070005" w:tentative="1">
+      <w:start w:val="1"/>
+      <w:numFmt w:val="bullet"/>
+      <w:lvlText w:val=""/>
+      <w:lvlJc w:val="left"/>
+      <w:pPr>
+        <w:ind w:left="4320" w:hanging="360"/>
+      </w:pPr>
+      <w:rPr>
+        <w:rFonts w:ascii="Wingdings" w:hAnsi="Wingdings" w:hint="default"/>
+      </w:rPr>
+    </w:lvl>
+    <w:lvl w:ilvl="6" w:tplc="04070001" w:tentative="1">
+      <w:start w:val="1"/>
+      <w:numFmt w:val="bullet"/>
+      <w:lvlText w:val=""/>
+      <w:lvlJc w:val="left"/>
+      <w:pPr>
+        <w:ind w:left="5040" w:hanging="360"/>
+      </w:pPr>
+      <w:rPr>
+        <w:rFonts w:ascii="Symbol" w:hAnsi="Symbol" w:hint="default"/>
+      </w:rPr>
+    </w:lvl>
+    <w:lvl w:ilvl="7" w:tplc="04070003" w:tentative="1">
+      <w:start w:val="1"/>
+      <w:numFmt w:val="bullet"/>
+      <w:lvlText w:val="o"/>
+      <w:lvlJc w:val="left"/>
+      <w:pPr>
+        <w:ind w:left="5760" w:hanging="360"/>
+      </w:pPr>
+      <w:rPr>
+        <w:rFonts w:ascii="Courier New" w:hAnsi="Courier New" w:cs="Courier New" w:hint="default"/>
+      </w:rPr>
+    </w:lvl>
+    <w:lvl w:ilvl="8" w:tplc="04070005" w:tentative="1">
+      <w:start w:val="1"/>
+      <w:numFmt w:val="bullet"/>
+      <w:lvlText w:val=""/>
+      <w:lvlJc w:val="left"/>
+      <w:pPr>
+        <w:ind w:left="6480" w:hanging="360"/>
+      </w:pPr>
+      <w:rPr>
+        <w:rFonts w:ascii="Wingdings" w:hAnsi="Wingdings" w:hint="default"/>
+      </w:rPr>
+    </w:lvl>
+  </w:abstractNum>
+  <w:abstractNum w:abstractNumId="8" w15:restartNumberingAfterBreak="0">
     <w:nsid w:val="588B1FFC"/>
     <w:multiLevelType w:val="hybridMultilevel"/>
     <w:tmpl w:val="D7F69DC0"/>
@@ -3320,7 +5275,7 @@
       </w:rPr>
     </w:lvl>
   </w:abstractNum>
-  <w:abstractNum w:abstractNumId="6" w15:restartNumberingAfterBreak="0">
+  <w:abstractNum w:abstractNumId="9" w15:restartNumberingAfterBreak="0">
     <w:nsid w:val="598B6F46"/>
     <w:multiLevelType w:val="hybridMultilevel"/>
     <w:tmpl w:val="22522522"/>
@@ -3433,7 +5388,120 @@
       </w:rPr>
     </w:lvl>
   </w:abstractNum>
-  <w:abstractNum w:abstractNumId="7" w15:restartNumberingAfterBreak="0">
+  <w:abstractNum w:abstractNumId="10" w15:restartNumberingAfterBreak="0">
+    <w:nsid w:val="5BF642B6"/>
+    <w:multiLevelType w:val="hybridMultilevel"/>
+    <w:tmpl w:val="22880838"/>
+    <w:lvl w:ilvl="0" w:tplc="04070001">
+      <w:start w:val="1"/>
+      <w:numFmt w:val="bullet"/>
+      <w:lvlText w:val=""/>
+      <w:lvlJc w:val="left"/>
+      <w:pPr>
+        <w:ind w:left="720" w:hanging="360"/>
+      </w:pPr>
+      <w:rPr>
+        <w:rFonts w:ascii="Symbol" w:hAnsi="Symbol" w:hint="default"/>
+      </w:rPr>
+    </w:lvl>
+    <w:lvl w:ilvl="1" w:tplc="04070003">
+      <w:start w:val="1"/>
+      <w:numFmt w:val="bullet"/>
+      <w:lvlText w:val="o"/>
+      <w:lvlJc w:val="left"/>
+      <w:pPr>
+        <w:ind w:left="1440" w:hanging="360"/>
+      </w:pPr>
+      <w:rPr>
+        <w:rFonts w:ascii="Courier New" w:hAnsi="Courier New" w:cs="Courier New" w:hint="default"/>
+      </w:rPr>
+    </w:lvl>
+    <w:lvl w:ilvl="2" w:tplc="04070005">
+      <w:start w:val="1"/>
+      <w:numFmt w:val="bullet"/>
+      <w:lvlText w:val=""/>
+      <w:lvlJc w:val="left"/>
+      <w:pPr>
+        <w:ind w:left="2160" w:hanging="360"/>
+      </w:pPr>
+      <w:rPr>
+        <w:rFonts w:ascii="Wingdings" w:hAnsi="Wingdings" w:hint="default"/>
+      </w:rPr>
+    </w:lvl>
+    <w:lvl w:ilvl="3" w:tplc="04070001" w:tentative="1">
+      <w:start w:val="1"/>
+      <w:numFmt w:val="bullet"/>
+      <w:lvlText w:val=""/>
+      <w:lvlJc w:val="left"/>
+      <w:pPr>
+        <w:ind w:left="2880" w:hanging="360"/>
+      </w:pPr>
+      <w:rPr>
+        <w:rFonts w:ascii="Symbol" w:hAnsi="Symbol" w:hint="default"/>
+      </w:rPr>
+    </w:lvl>
+    <w:lvl w:ilvl="4" w:tplc="04070003" w:tentative="1">
+      <w:start w:val="1"/>
+      <w:numFmt w:val="bullet"/>
+      <w:lvlText w:val="o"/>
+      <w:lvlJc w:val="left"/>
+      <w:pPr>
+        <w:ind w:left="3600" w:hanging="360"/>
+      </w:pPr>
+      <w:rPr>
+        <w:rFonts w:ascii="Courier New" w:hAnsi="Courier New" w:cs="Courier New" w:hint="default"/>
+      </w:rPr>
+    </w:lvl>
+    <w:lvl w:ilvl="5" w:tplc="04070005" w:tentative="1">
+      <w:start w:val="1"/>
+      <w:numFmt w:val="bullet"/>
+      <w:lvlText w:val=""/>
+      <w:lvlJc w:val="left"/>
+      <w:pPr>
+        <w:ind w:left="4320" w:hanging="360"/>
+      </w:pPr>
+      <w:rPr>
+        <w:rFonts w:ascii="Wingdings" w:hAnsi="Wingdings" w:hint="default"/>
+      </w:rPr>
+    </w:lvl>
+    <w:lvl w:ilvl="6" w:tplc="04070001" w:tentative="1">
+      <w:start w:val="1"/>
+      <w:numFmt w:val="bullet"/>
+      <w:lvlText w:val=""/>
+      <w:lvlJc w:val="left"/>
+      <w:pPr>
+        <w:ind w:left="5040" w:hanging="360"/>
+      </w:pPr>
+      <w:rPr>
+        <w:rFonts w:ascii="Symbol" w:hAnsi="Symbol" w:hint="default"/>
+      </w:rPr>
+    </w:lvl>
+    <w:lvl w:ilvl="7" w:tplc="04070003" w:tentative="1">
+      <w:start w:val="1"/>
+      <w:numFmt w:val="bullet"/>
+      <w:lvlText w:val="o"/>
+      <w:lvlJc w:val="left"/>
+      <w:pPr>
+        <w:ind w:left="5760" w:hanging="360"/>
+      </w:pPr>
+      <w:rPr>
+        <w:rFonts w:ascii="Courier New" w:hAnsi="Courier New" w:cs="Courier New" w:hint="default"/>
+      </w:rPr>
+    </w:lvl>
+    <w:lvl w:ilvl="8" w:tplc="04070005" w:tentative="1">
+      <w:start w:val="1"/>
+      <w:numFmt w:val="bullet"/>
+      <w:lvlText w:val=""/>
+      <w:lvlJc w:val="left"/>
+      <w:pPr>
+        <w:ind w:left="6480" w:hanging="360"/>
+      </w:pPr>
+      <w:rPr>
+        <w:rFonts w:ascii="Wingdings" w:hAnsi="Wingdings" w:hint="default"/>
+      </w:rPr>
+    </w:lvl>
+  </w:abstractNum>
+  <w:abstractNum w:abstractNumId="11" w15:restartNumberingAfterBreak="0">
     <w:nsid w:val="61827402"/>
     <w:multiLevelType w:val="hybridMultilevel"/>
     <w:tmpl w:val="656691B2"/>
@@ -3546,7 +5614,120 @@
       </w:rPr>
     </w:lvl>
   </w:abstractNum>
-  <w:abstractNum w:abstractNumId="8" w15:restartNumberingAfterBreak="0">
+  <w:abstractNum w:abstractNumId="12" w15:restartNumberingAfterBreak="0">
+    <w:nsid w:val="62A34BA8"/>
+    <w:multiLevelType w:val="hybridMultilevel"/>
+    <w:tmpl w:val="448893E6"/>
+    <w:lvl w:ilvl="0" w:tplc="04070001">
+      <w:start w:val="1"/>
+      <w:numFmt w:val="bullet"/>
+      <w:lvlText w:val=""/>
+      <w:lvlJc w:val="left"/>
+      <w:pPr>
+        <w:ind w:left="720" w:hanging="360"/>
+      </w:pPr>
+      <w:rPr>
+        <w:rFonts w:ascii="Symbol" w:hAnsi="Symbol" w:hint="default"/>
+      </w:rPr>
+    </w:lvl>
+    <w:lvl w:ilvl="1" w:tplc="04070003">
+      <w:start w:val="1"/>
+      <w:numFmt w:val="bullet"/>
+      <w:lvlText w:val="o"/>
+      <w:lvlJc w:val="left"/>
+      <w:pPr>
+        <w:ind w:left="1440" w:hanging="360"/>
+      </w:pPr>
+      <w:rPr>
+        <w:rFonts w:ascii="Courier New" w:hAnsi="Courier New" w:cs="Courier New" w:hint="default"/>
+      </w:rPr>
+    </w:lvl>
+    <w:lvl w:ilvl="2" w:tplc="04070005" w:tentative="1">
+      <w:start w:val="1"/>
+      <w:numFmt w:val="bullet"/>
+      <w:lvlText w:val=""/>
+      <w:lvlJc w:val="left"/>
+      <w:pPr>
+        <w:ind w:left="2160" w:hanging="360"/>
+      </w:pPr>
+      <w:rPr>
+        <w:rFonts w:ascii="Wingdings" w:hAnsi="Wingdings" w:hint="default"/>
+      </w:rPr>
+    </w:lvl>
+    <w:lvl w:ilvl="3" w:tplc="04070001" w:tentative="1">
+      <w:start w:val="1"/>
+      <w:numFmt w:val="bullet"/>
+      <w:lvlText w:val=""/>
+      <w:lvlJc w:val="left"/>
+      <w:pPr>
+        <w:ind w:left="2880" w:hanging="360"/>
+      </w:pPr>
+      <w:rPr>
+        <w:rFonts w:ascii="Symbol" w:hAnsi="Symbol" w:hint="default"/>
+      </w:rPr>
+    </w:lvl>
+    <w:lvl w:ilvl="4" w:tplc="04070003" w:tentative="1">
+      <w:start w:val="1"/>
+      <w:numFmt w:val="bullet"/>
+      <w:lvlText w:val="o"/>
+      <w:lvlJc w:val="left"/>
+      <w:pPr>
+        <w:ind w:left="3600" w:hanging="360"/>
+      </w:pPr>
+      <w:rPr>
+        <w:rFonts w:ascii="Courier New" w:hAnsi="Courier New" w:cs="Courier New" w:hint="default"/>
+      </w:rPr>
+    </w:lvl>
+    <w:lvl w:ilvl="5" w:tplc="04070005" w:tentative="1">
+      <w:start w:val="1"/>
+      <w:numFmt w:val="bullet"/>
+      <w:lvlText w:val=""/>
+      <w:lvlJc w:val="left"/>
+      <w:pPr>
+        <w:ind w:left="4320" w:hanging="360"/>
+      </w:pPr>
+      <w:rPr>
+        <w:rFonts w:ascii="Wingdings" w:hAnsi="Wingdings" w:hint="default"/>
+      </w:rPr>
+    </w:lvl>
+    <w:lvl w:ilvl="6" w:tplc="04070001" w:tentative="1">
+      <w:start w:val="1"/>
+      <w:numFmt w:val="bullet"/>
+      <w:lvlText w:val=""/>
+      <w:lvlJc w:val="left"/>
+      <w:pPr>
+        <w:ind w:left="5040" w:hanging="360"/>
+      </w:pPr>
+      <w:rPr>
+        <w:rFonts w:ascii="Symbol" w:hAnsi="Symbol" w:hint="default"/>
+      </w:rPr>
+    </w:lvl>
+    <w:lvl w:ilvl="7" w:tplc="04070003" w:tentative="1">
+      <w:start w:val="1"/>
+      <w:numFmt w:val="bullet"/>
+      <w:lvlText w:val="o"/>
+      <w:lvlJc w:val="left"/>
+      <w:pPr>
+        <w:ind w:left="5760" w:hanging="360"/>
+      </w:pPr>
+      <w:rPr>
+        <w:rFonts w:ascii="Courier New" w:hAnsi="Courier New" w:cs="Courier New" w:hint="default"/>
+      </w:rPr>
+    </w:lvl>
+    <w:lvl w:ilvl="8" w:tplc="04070005" w:tentative="1">
+      <w:start w:val="1"/>
+      <w:numFmt w:val="bullet"/>
+      <w:lvlText w:val=""/>
+      <w:lvlJc w:val="left"/>
+      <w:pPr>
+        <w:ind w:left="6480" w:hanging="360"/>
+      </w:pPr>
+      <w:rPr>
+        <w:rFonts w:ascii="Wingdings" w:hAnsi="Wingdings" w:hint="default"/>
+      </w:rPr>
+    </w:lvl>
+  </w:abstractNum>
+  <w:abstractNum w:abstractNumId="13" w15:restartNumberingAfterBreak="0">
     <w:nsid w:val="6CD8734B"/>
     <w:multiLevelType w:val="hybridMultilevel"/>
     <w:tmpl w:val="B036A0E0"/>
@@ -3659,7 +5840,7 @@
       </w:rPr>
     </w:lvl>
   </w:abstractNum>
-  <w:abstractNum w:abstractNumId="9" w15:restartNumberingAfterBreak="0">
+  <w:abstractNum w:abstractNumId="14" w15:restartNumberingAfterBreak="0">
     <w:nsid w:val="6E335862"/>
     <w:multiLevelType w:val="hybridMultilevel"/>
     <w:tmpl w:val="F8C2CBCC"/>
@@ -3746,7 +5927,7 @@
       </w:pPr>
     </w:lvl>
   </w:abstractNum>
-  <w:abstractNum w:abstractNumId="10" w15:restartNumberingAfterBreak="0">
+  <w:abstractNum w:abstractNumId="15" w15:restartNumberingAfterBreak="0">
     <w:nsid w:val="7AB9556F"/>
     <w:multiLevelType w:val="hybridMultilevel"/>
     <w:tmpl w:val="A538D1D6"/>
@@ -3860,37 +6041,52 @@
     </w:lvl>
   </w:abstractNum>
   <w:num w:numId="1" w16cid:durableId="1480684121">
+    <w:abstractNumId w:val="14"/>
+  </w:num>
+  <w:num w:numId="2" w16cid:durableId="481656272">
     <w:abstractNumId w:val="9"/>
   </w:num>
-  <w:num w:numId="2" w16cid:durableId="481656272">
+  <w:num w:numId="3" w16cid:durableId="1416510605">
+    <w:abstractNumId w:val="5"/>
+  </w:num>
+  <w:num w:numId="4" w16cid:durableId="1819758986">
+    <w:abstractNumId w:val="13"/>
+  </w:num>
+  <w:num w:numId="5" w16cid:durableId="925964876">
+    <w:abstractNumId w:val="4"/>
+  </w:num>
+  <w:num w:numId="6" w16cid:durableId="100800531">
+    <w:abstractNumId w:val="8"/>
+  </w:num>
+  <w:num w:numId="7" w16cid:durableId="731849490">
+    <w:abstractNumId w:val="3"/>
+  </w:num>
+  <w:num w:numId="8" w16cid:durableId="147404991">
     <w:abstractNumId w:val="6"/>
   </w:num>
-  <w:num w:numId="3" w16cid:durableId="1416510605">
-    <w:abstractNumId w:val="3"/>
+  <w:num w:numId="9" w16cid:durableId="592007009">
+    <w:abstractNumId w:val="15"/>
   </w:num>
-  <w:num w:numId="4" w16cid:durableId="1819758986">
-    <w:abstractNumId w:val="8"/>
+  <w:num w:numId="10" w16cid:durableId="1957128661">
+    <w:abstractNumId w:val="11"/>
   </w:num>
-  <w:num w:numId="5" w16cid:durableId="925964876">
+  <w:num w:numId="11" w16cid:durableId="1978492257">
+    <w:abstractNumId w:val="1"/>
+  </w:num>
+  <w:num w:numId="12" w16cid:durableId="416366255">
+    <w:abstractNumId w:val="0"/>
+  </w:num>
+  <w:num w:numId="13" w16cid:durableId="288169655">
     <w:abstractNumId w:val="2"/>
   </w:num>
-  <w:num w:numId="6" w16cid:durableId="100800531">
-    <w:abstractNumId w:val="5"/>
-  </w:num>
-  <w:num w:numId="7" w16cid:durableId="731849490">
-    <w:abstractNumId w:val="1"/>
-  </w:num>
-  <w:num w:numId="8" w16cid:durableId="147404991">
-    <w:abstractNumId w:val="4"/>
-  </w:num>
-  <w:num w:numId="9" w16cid:durableId="592007009">
+  <w:num w:numId="14" w16cid:durableId="293368077">
     <w:abstractNumId w:val="10"/>
   </w:num>
-  <w:num w:numId="10" w16cid:durableId="1957128661">
+  <w:num w:numId="15" w16cid:durableId="2065710880">
+    <w:abstractNumId w:val="12"/>
+  </w:num>
+  <w:num w:numId="16" w16cid:durableId="435637851">
     <w:abstractNumId w:val="7"/>
-  </w:num>
-  <w:num w:numId="11" w16cid:durableId="1978492257">
-    <w:abstractNumId w:val="0"/>
   </w:num>
 </w:numbering>
 </file>

</xml_diff>

<commit_message>
Notebook erstellt, neue Übung zu Einheit 6
</commit_message>
<xml_diff>
--- a/Lerneinheiten/3 Data visualisation.docx
+++ b/Lerneinheiten/3 Data visualisation.docx
@@ -72,6 +72,7 @@
         </w:numPr>
       </w:pPr>
       <w:proofErr w:type="spellStart"/>
+      <w:proofErr w:type="gramStart"/>
       <w:r>
         <w:t>ggplot</w:t>
       </w:r>
@@ -80,6 +81,7 @@
         <w:t>(</w:t>
       </w:r>
       <w:proofErr w:type="spellStart"/>
+      <w:proofErr w:type="gramEnd"/>
       <w:r>
         <w:t>data</w:t>
       </w:r>
@@ -97,7 +99,15 @@
         </w:numPr>
       </w:pPr>
       <w:r>
-        <w:t xml:space="preserve">  &lt;GEOM_FUNCTION&gt;( #Grafiklayer auf Basis der </w:t>
+        <w:t xml:space="preserve">  &lt;GEOM_FUNCTION</w:t>
+      </w:r>
+      <w:proofErr w:type="gramStart"/>
+      <w:r>
+        <w:t>&gt;( #</w:t>
+      </w:r>
+      <w:proofErr w:type="gramEnd"/>
+      <w:r>
+        <w:t xml:space="preserve">Grafiklayer auf Basis der </w:t>
       </w:r>
       <w:proofErr w:type="spellStart"/>
       <w:r>
@@ -262,14 +272,28 @@
         <w:rPr>
           <w:lang w:val="en-US"/>
         </w:rPr>
-        <w:t>geom_point</w:t>
-      </w:r>
-      <w:proofErr w:type="spellEnd"/>
-      <w:r>
-        <w:rPr>
-          <w:lang w:val="en-US"/>
-        </w:rPr>
-        <w:t>(mapping=(</w:t>
+        <w:t>geom_</w:t>
+      </w:r>
+      <w:proofErr w:type="gramStart"/>
+      <w:r>
+        <w:rPr>
+          <w:lang w:val="en-US"/>
+        </w:rPr>
+        <w:t>point</w:t>
+      </w:r>
+      <w:proofErr w:type="spellEnd"/>
+      <w:r>
+        <w:rPr>
+          <w:lang w:val="en-US"/>
+        </w:rPr>
+        <w:t>(</w:t>
+      </w:r>
+      <w:proofErr w:type="gramEnd"/>
+      <w:r>
+        <w:rPr>
+          <w:lang w:val="en-US"/>
+        </w:rPr>
+        <w:t>mapping=(</w:t>
       </w:r>
       <w:proofErr w:type="spellStart"/>
       <w:r>
@@ -489,6 +513,7 @@
         <w:t xml:space="preserve"> </w:t>
       </w:r>
       <w:proofErr w:type="spellStart"/>
+      <w:proofErr w:type="gramStart"/>
       <w:r>
         <w:rPr>
           <w:lang w:val="en-US"/>
@@ -500,7 +525,14 @@
         <w:rPr>
           <w:lang w:val="en-US"/>
         </w:rPr>
-        <w:t xml:space="preserve">(x=x, y=y, </w:t>
+        <w:t>(</w:t>
+      </w:r>
+      <w:proofErr w:type="gramEnd"/>
+      <w:r>
+        <w:rPr>
+          <w:lang w:val="en-US"/>
+        </w:rPr>
+        <w:t xml:space="preserve">x=x, y=y, </w:t>
       </w:r>
       <w:r>
         <w:rPr>
@@ -522,12 +554,17 @@
         <w:t xml:space="preserve">Größe mit </w:t>
       </w:r>
       <w:proofErr w:type="spellStart"/>
+      <w:proofErr w:type="gramStart"/>
       <w:r>
         <w:t>aes</w:t>
       </w:r>
       <w:proofErr w:type="spellEnd"/>
       <w:r>
-        <w:t xml:space="preserve">(x=x, y=y, </w:t>
+        <w:t>(</w:t>
+      </w:r>
+      <w:proofErr w:type="gramEnd"/>
+      <w:r>
+        <w:t xml:space="preserve">x=x, y=y, </w:t>
       </w:r>
       <w:proofErr w:type="spellStart"/>
       <w:r>
@@ -570,12 +607,17 @@
         <w:t xml:space="preserve">Transparenz mit </w:t>
       </w:r>
       <w:proofErr w:type="spellStart"/>
+      <w:proofErr w:type="gramStart"/>
       <w:r>
         <w:t>aes</w:t>
       </w:r>
       <w:proofErr w:type="spellEnd"/>
       <w:r>
-        <w:t xml:space="preserve">(x=x, y=y, </w:t>
+        <w:t>(</w:t>
+      </w:r>
+      <w:proofErr w:type="gramEnd"/>
+      <w:r>
+        <w:t xml:space="preserve">x=x, y=y, </w:t>
       </w:r>
       <w:proofErr w:type="spellStart"/>
       <w:r>
@@ -638,6 +680,7 @@
         <w:t xml:space="preserve"> </w:t>
       </w:r>
       <w:proofErr w:type="spellStart"/>
+      <w:proofErr w:type="gramStart"/>
       <w:r>
         <w:rPr>
           <w:lang w:val="en-US"/>
@@ -649,7 +692,14 @@
         <w:rPr>
           <w:lang w:val="en-US"/>
         </w:rPr>
-        <w:t xml:space="preserve">(x=x, y=y, </w:t>
+        <w:t>(</w:t>
+      </w:r>
+      <w:proofErr w:type="gramEnd"/>
+      <w:r>
+        <w:rPr>
+          <w:lang w:val="en-US"/>
+        </w:rPr>
+        <w:t xml:space="preserve">x=x, y=y, </w:t>
       </w:r>
       <w:r>
         <w:rPr>
@@ -799,11 +849,19 @@
       </w:pPr>
       <w:proofErr w:type="spellStart"/>
       <w:r>
-        <w:t>facet_wrap</w:t>
-      </w:r>
-      <w:proofErr w:type="spellEnd"/>
-      <w:r>
-        <w:t xml:space="preserve">(~ </w:t>
+        <w:t>facet_</w:t>
+      </w:r>
+      <w:proofErr w:type="gramStart"/>
+      <w:r>
+        <w:t>wrap</w:t>
+      </w:r>
+      <w:proofErr w:type="spellEnd"/>
+      <w:r>
+        <w:t>(</w:t>
+      </w:r>
+      <w:proofErr w:type="gramEnd"/>
+      <w:r>
+        <w:t xml:space="preserve">~ </w:t>
       </w:r>
       <w:proofErr w:type="spellStart"/>
       <w:r>
@@ -856,13 +914,18 @@
       </w:pPr>
       <w:proofErr w:type="spellStart"/>
       <w:r>
-        <w:t>facet_grid</w:t>
+        <w:t>facet_</w:t>
+      </w:r>
+      <w:proofErr w:type="gramStart"/>
+      <w:r>
+        <w:t>grid</w:t>
       </w:r>
       <w:proofErr w:type="spellEnd"/>
       <w:r>
         <w:t>(</w:t>
       </w:r>
       <w:proofErr w:type="spellStart"/>
+      <w:proofErr w:type="gramEnd"/>
       <w:r>
         <w:t>drv</w:t>
       </w:r>
@@ -919,11 +982,16 @@
       </w:r>
       <w:proofErr w:type="spellEnd"/>
       <w:r>
-        <w:t xml:space="preserve"> ~ </w:t>
+        <w:t xml:space="preserve"> </w:t>
+      </w:r>
+      <w:proofErr w:type="gramStart"/>
+      <w:r>
+        <w:t xml:space="preserve">~ </w:t>
       </w:r>
       <w:r>
         <w:t>.</w:t>
       </w:r>
+      <w:proofErr w:type="gramEnd"/>
       <w:r>
         <w:t>)</w:t>
       </w:r>
@@ -1084,6 +1152,7 @@
         <w:t xml:space="preserve"> wird </w:t>
       </w:r>
       <w:proofErr w:type="spellStart"/>
+      <w:proofErr w:type="gramStart"/>
       <w:r>
         <w:rPr>
           <w:bCs/>
@@ -1095,7 +1164,14 @@
         <w:rPr>
           <w:bCs/>
         </w:rPr>
-        <w:t>() ausgeführt und berechnet für den Anwendungsfall die statistischen Parameter, die im jeweiligen Plot gewünscht sind</w:t>
+        <w:t>(</w:t>
+      </w:r>
+      <w:proofErr w:type="gramEnd"/>
+      <w:r>
+        <w:rPr>
+          <w:bCs/>
+        </w:rPr>
+        <w:t>) ausgeführt und berechnet für den Anwendungsfall die statistischen Parameter, die im jeweiligen Plot gewünscht sind</w:t>
       </w:r>
     </w:p>
     <w:p>
@@ -1120,14 +1196,28 @@
         <w:rPr>
           <w:bCs/>
         </w:rPr>
-        <w:t>geom_bar</w:t>
-      </w:r>
-      <w:proofErr w:type="spellEnd"/>
-      <w:r>
-        <w:rPr>
-          <w:bCs/>
-        </w:rPr>
-        <w:t xml:space="preserve">() die Funktion </w:t>
+        <w:t>geom_</w:t>
+      </w:r>
+      <w:proofErr w:type="gramStart"/>
+      <w:r>
+        <w:rPr>
+          <w:bCs/>
+        </w:rPr>
+        <w:t>bar</w:t>
+      </w:r>
+      <w:proofErr w:type="spellEnd"/>
+      <w:r>
+        <w:rPr>
+          <w:bCs/>
+        </w:rPr>
+        <w:t>(</w:t>
+      </w:r>
+      <w:proofErr w:type="gramEnd"/>
+      <w:r>
+        <w:rPr>
+          <w:bCs/>
+        </w:rPr>
+        <w:t xml:space="preserve">) die Funktion </w:t>
       </w:r>
       <w:proofErr w:type="spellStart"/>
       <w:r>
@@ -1225,14 +1315,28 @@
         <w:rPr>
           <w:bCs/>
         </w:rPr>
-        <w:t>Auflistung der statistischen Funktionen unter ?</w:t>
-      </w:r>
-      <w:proofErr w:type="spellStart"/>
-      <w:r>
-        <w:rPr>
-          <w:bCs/>
-        </w:rPr>
-        <w:t>stat_bin</w:t>
+        <w:t xml:space="preserve">Auflistung der statistischen Funktionen </w:t>
+      </w:r>
+      <w:proofErr w:type="gramStart"/>
+      <w:r>
+        <w:rPr>
+          <w:bCs/>
+        </w:rPr>
+        <w:t>unter ?</w:t>
+      </w:r>
+      <w:proofErr w:type="spellStart"/>
+      <w:r>
+        <w:rPr>
+          <w:bCs/>
+        </w:rPr>
+        <w:t>stat</w:t>
+      </w:r>
+      <w:proofErr w:type="gramEnd"/>
+      <w:r>
+        <w:rPr>
+          <w:bCs/>
+        </w:rPr>
+        <w:t>_bin</w:t>
       </w:r>
       <w:proofErr w:type="spellEnd"/>
       <w:r>
@@ -1376,14 +1480,22 @@
         </w:numPr>
       </w:pPr>
       <w:r>
-        <w:t xml:space="preserve">Hilfe über: </w:t>
+        <w:t>Hilfe über</w:t>
+      </w:r>
+      <w:proofErr w:type="gramStart"/>
+      <w:r>
+        <w:t xml:space="preserve">: </w:t>
       </w:r>
       <w:r>
         <w:t>?</w:t>
       </w:r>
       <w:proofErr w:type="spellStart"/>
       <w:r>
-        <w:t>position_dodge</w:t>
+        <w:t>position</w:t>
+      </w:r>
+      <w:proofErr w:type="gramEnd"/>
+      <w:r>
+        <w:t>_dodge</w:t>
       </w:r>
       <w:proofErr w:type="spellEnd"/>
       <w:r>
@@ -2209,6 +2321,7 @@
         <w:t xml:space="preserve">Kann mit </w:t>
       </w:r>
       <w:proofErr w:type="spellStart"/>
+      <w:proofErr w:type="gramStart"/>
       <w:r>
         <w:rPr>
           <w:bCs/>
@@ -2220,7 +2333,14 @@
         <w:rPr>
           <w:bCs/>
         </w:rPr>
-        <w:t xml:space="preserve">() in </w:t>
+        <w:t>(</w:t>
+      </w:r>
+      <w:proofErr w:type="gramEnd"/>
+      <w:r>
+        <w:rPr>
+          <w:bCs/>
+        </w:rPr>
+        <w:t xml:space="preserve">) in </w:t>
       </w:r>
       <w:proofErr w:type="spellStart"/>
       <w:r>
@@ -2656,12 +2776,21 @@
         </w:rPr>
         <w:t xml:space="preserve">. </w:t>
       </w:r>
-      <w:r>
-        <w:rPr>
-          <w:bCs/>
-          <w:lang w:val="en-US"/>
-        </w:rPr>
-        <w:t>labs(title = "Fuel efficiency generally decreases with engine size")</w:t>
+      <w:proofErr w:type="gramStart"/>
+      <w:r>
+        <w:rPr>
+          <w:bCs/>
+          <w:lang w:val="en-US"/>
+        </w:rPr>
+        <w:t>labs(</w:t>
+      </w:r>
+      <w:proofErr w:type="gramEnd"/>
+      <w:r>
+        <w:rPr>
+          <w:bCs/>
+          <w:lang w:val="en-US"/>
+        </w:rPr>
+        <w:t>title = "Fuel efficiency generally decreases with engine size")</w:t>
       </w:r>
     </w:p>
     <w:p>
@@ -2821,6 +2950,7 @@
         <w:t xml:space="preserve">Mit </w:t>
       </w:r>
       <w:proofErr w:type="spellStart"/>
+      <w:proofErr w:type="gramStart"/>
       <w:r>
         <w:rPr>
           <w:bCs/>
@@ -2832,7 +2962,14 @@
         <w:rPr>
           <w:bCs/>
         </w:rPr>
-        <w:t>()- können auch mathematischen Funktionen als Beschriftung ergänzt werden</w:t>
+        <w:t>(</w:t>
+      </w:r>
+      <w:proofErr w:type="gramEnd"/>
+      <w:r>
+        <w:rPr>
+          <w:bCs/>
+        </w:rPr>
+        <w:t>)- können auch mathematischen Funktionen als Beschriftung ergänzt werden</w:t>
       </w:r>
     </w:p>
     <w:p>
@@ -2843,6 +2980,7 @@
           <w:numId w:val="12"/>
         </w:numPr>
       </w:pPr>
+      <w:proofErr w:type="gramStart"/>
       <w:r>
         <w:rPr>
           <w:bCs/>
@@ -2857,6 +2995,7 @@
         <w:t>quote</w:t>
       </w:r>
       <w:proofErr w:type="spellEnd"/>
+      <w:proofErr w:type="gramEnd"/>
       <w:r>
         <w:rPr>
           <w:bCs/>
@@ -2872,6 +3011,7 @@
           <w:numId w:val="12"/>
         </w:numPr>
       </w:pPr>
+      <w:proofErr w:type="gramStart"/>
       <w:r>
         <w:rPr>
           <w:bCs/>
@@ -2886,6 +3026,7 @@
         <w:t>plotmath</w:t>
       </w:r>
       <w:proofErr w:type="spellEnd"/>
+      <w:proofErr w:type="gramEnd"/>
       <w:r>
         <w:rPr>
           <w:bCs/>
@@ -2983,6 +3124,7 @@
         </w:numPr>
       </w:pPr>
       <w:proofErr w:type="spellStart"/>
+      <w:proofErr w:type="gramStart"/>
       <w:r>
         <w:t>ggrepel</w:t>
       </w:r>
@@ -2991,6 +3133,7 @@
         <w:t>::</w:t>
       </w:r>
       <w:proofErr w:type="spellStart"/>
+      <w:proofErr w:type="gramEnd"/>
       <w:r>
         <w:t>geom_label_repel</w:t>
       </w:r>
@@ -3029,6 +3172,7 @@
         </w:rPr>
       </w:pPr>
       <w:proofErr w:type="spellStart"/>
+      <w:proofErr w:type="gramStart"/>
       <w:r>
         <w:rPr>
           <w:lang w:val="en-US"/>
@@ -3040,7 +3184,14 @@
         <w:rPr>
           <w:lang w:val="en-US"/>
         </w:rPr>
-        <w:t xml:space="preserve">() + </w:t>
+        <w:t>(</w:t>
+      </w:r>
+      <w:proofErr w:type="gramEnd"/>
+      <w:r>
+        <w:rPr>
+          <w:lang w:val="en-US"/>
+        </w:rPr>
+        <w:t xml:space="preserve">) + </w:t>
       </w:r>
       <w:proofErr w:type="spellStart"/>
       <w:r>
@@ -3210,6 +3361,7 @@
         <w:t xml:space="preserve">B. mit </w:t>
       </w:r>
       <w:proofErr w:type="spellStart"/>
+      <w:proofErr w:type="gramStart"/>
       <w:r>
         <w:t>stringr</w:t>
       </w:r>
@@ -3218,6 +3370,7 @@
         <w:t>::</w:t>
       </w:r>
       <w:proofErr w:type="spellStart"/>
+      <w:proofErr w:type="gramEnd"/>
       <w:r>
         <w:t>str_wrap</w:t>
       </w:r>
@@ -3231,13 +3384,7 @@
       </w:r>
       <w:proofErr w:type="spellEnd"/>
       <w:r>
-        <w:t xml:space="preserve"> = 40) %&gt;%</w:t>
-      </w:r>
-      <w:r>
-        <w:t xml:space="preserve"> </w:t>
-      </w:r>
-      <w:r>
-        <w:t xml:space="preserve"> </w:t>
+        <w:t xml:space="preserve"> = 40) %&gt;%  </w:t>
       </w:r>
       <w:proofErr w:type="spellStart"/>
       <w:r>
@@ -3350,11 +3497,19 @@
       </w:pPr>
       <w:proofErr w:type="spellStart"/>
       <w:r>
-        <w:t>Geom_segment</w:t>
-      </w:r>
-      <w:proofErr w:type="spellEnd"/>
-      <w:r>
-        <w:t xml:space="preserve">() + </w:t>
+        <w:t>Geom_</w:t>
+      </w:r>
+      <w:proofErr w:type="gramStart"/>
+      <w:r>
+        <w:t>segment</w:t>
+      </w:r>
+      <w:proofErr w:type="spellEnd"/>
+      <w:r>
+        <w:t>(</w:t>
+      </w:r>
+      <w:proofErr w:type="gramEnd"/>
+      <w:r>
+        <w:t xml:space="preserve">) + </w:t>
       </w:r>
       <w:proofErr w:type="spellStart"/>
       <w:r>
@@ -3544,10 +3699,12 @@
         <w:t>(</w:t>
       </w:r>
       <w:proofErr w:type="spellStart"/>
+      <w:proofErr w:type="gramStart"/>
       <w:r>
         <w:t>legend.position</w:t>
       </w:r>
       <w:proofErr w:type="spellEnd"/>
+      <w:proofErr w:type="gramEnd"/>
       <w:r>
         <w:t>=“</w:t>
       </w:r>
@@ -3608,14 +3765,28 @@
           <w:lang w:val="en-US"/>
         </w:rPr>
         <w:lastRenderedPageBreak/>
-        <w:t>Scale_colour_brewer</w:t>
-      </w:r>
-      <w:proofErr w:type="spellEnd"/>
-      <w:r>
-        <w:rPr>
-          <w:lang w:val="en-US"/>
-        </w:rPr>
-        <w:t>(palette = „Set1“)</w:t>
+        <w:t>Scale_colour_</w:t>
+      </w:r>
+      <w:proofErr w:type="gramStart"/>
+      <w:r>
+        <w:rPr>
+          <w:lang w:val="en-US"/>
+        </w:rPr>
+        <w:t>brewer</w:t>
+      </w:r>
+      <w:proofErr w:type="spellEnd"/>
+      <w:r>
+        <w:rPr>
+          <w:lang w:val="en-US"/>
+        </w:rPr>
+        <w:t>(</w:t>
+      </w:r>
+      <w:proofErr w:type="gramEnd"/>
+      <w:r>
+        <w:rPr>
+          <w:lang w:val="en-US"/>
+        </w:rPr>
+        <w:t>palette = „Set1“)</w:t>
       </w:r>
     </w:p>
     <w:p>
@@ -3631,13 +3802,21 @@
         <w:rPr>
           <w:lang w:val="en-US"/>
         </w:rPr>
-        <w:t>scale_colour_manual</w:t>
+        <w:t>scale_colour_</w:t>
+      </w:r>
+      <w:proofErr w:type="gramStart"/>
+      <w:r>
+        <w:rPr>
+          <w:lang w:val="en-US"/>
+        </w:rPr>
+        <w:t>manual</w:t>
       </w:r>
       <w:proofErr w:type="spellEnd"/>
       <w:r>
         <w:t>(</w:t>
       </w:r>
       <w:proofErr w:type="spellStart"/>
+      <w:proofErr w:type="gramEnd"/>
       <w:r>
         <w:t>values</w:t>
       </w:r>
@@ -3681,14 +3860,28 @@
         <w:rPr>
           <w:lang w:val="en-US"/>
         </w:rPr>
-        <w:t>scale_colour_viridis</w:t>
-      </w:r>
-      <w:proofErr w:type="spellEnd"/>
-      <w:r>
-        <w:rPr>
-          <w:lang w:val="en-US"/>
-        </w:rPr>
-        <w:t>()</w:t>
+        <w:t>scale_colour_</w:t>
+      </w:r>
+      <w:proofErr w:type="gramStart"/>
+      <w:r>
+        <w:rPr>
+          <w:lang w:val="en-US"/>
+        </w:rPr>
+        <w:t>viridis</w:t>
+      </w:r>
+      <w:proofErr w:type="spellEnd"/>
+      <w:r>
+        <w:rPr>
+          <w:lang w:val="en-US"/>
+        </w:rPr>
+        <w:t>(</w:t>
+      </w:r>
+      <w:proofErr w:type="gramEnd"/>
+      <w:r>
+        <w:rPr>
+          <w:lang w:val="en-US"/>
+        </w:rPr>
+        <w:t>)</w:t>
       </w:r>
       <w:r>
         <w:rPr>
@@ -4103,6 +4296,7 @@
         </w:rPr>
       </w:pPr>
       <w:proofErr w:type="spellStart"/>
+      <w:proofErr w:type="gramStart"/>
       <w:r>
         <w:rPr>
           <w:bCs/>
@@ -4110,6 +4304,7 @@
         <w:t>fig.width</w:t>
       </w:r>
       <w:proofErr w:type="spellEnd"/>
+      <w:proofErr w:type="gramEnd"/>
       <w:r>
         <w:rPr>
           <w:bCs/>
@@ -4163,6 +4358,7 @@
         </w:rPr>
       </w:pPr>
       <w:proofErr w:type="spellStart"/>
+      <w:proofErr w:type="gramStart"/>
       <w:r>
         <w:rPr>
           <w:bCs/>
@@ -4170,6 +4366,7 @@
         <w:t>fig.align</w:t>
       </w:r>
       <w:proofErr w:type="spellEnd"/>
+      <w:proofErr w:type="gramEnd"/>
       <w:r>
         <w:rPr>
           <w:bCs/>
@@ -4208,6 +4405,7 @@
         </w:rPr>
       </w:pPr>
       <w:proofErr w:type="spellStart"/>
+      <w:proofErr w:type="gramStart"/>
       <w:r>
         <w:rPr>
           <w:bCs/>
@@ -4216,6 +4414,7 @@
         <w:t>out.width</w:t>
       </w:r>
       <w:proofErr w:type="spellEnd"/>
+      <w:proofErr w:type="gramEnd"/>
       <w:r>
         <w:rPr>
           <w:bCs/>
@@ -4237,6 +4436,7 @@
         </w:rPr>
       </w:pPr>
       <w:proofErr w:type="spellStart"/>
+      <w:proofErr w:type="gramStart"/>
       <w:r>
         <w:rPr>
           <w:bCs/>
@@ -4245,6 +4445,750 @@
         <w:t>out.height</w:t>
       </w:r>
       <w:proofErr w:type="spellEnd"/>
+      <w:proofErr w:type="gramEnd"/>
+    </w:p>
+    <w:p>
+      <w:pPr>
+        <w:rPr>
+          <w:bCs/>
+          <w:lang w:val="en-US"/>
+        </w:rPr>
+      </w:pPr>
+      <w:proofErr w:type="spellStart"/>
+      <w:r>
+        <w:rPr>
+          <w:bCs/>
+          <w:lang w:val="en-US"/>
+        </w:rPr>
+        <w:t>Kapitel</w:t>
+      </w:r>
+      <w:proofErr w:type="spellEnd"/>
+      <w:r>
+        <w:rPr>
+          <w:bCs/>
+          <w:lang w:val="en-US"/>
+        </w:rPr>
+        <w:t xml:space="preserve"> 6 </w:t>
+      </w:r>
+      <w:proofErr w:type="spellStart"/>
+      <w:r>
+        <w:rPr>
+          <w:bCs/>
+          <w:lang w:val="en-US"/>
+        </w:rPr>
+        <w:t>Statistik</w:t>
+      </w:r>
+      <w:proofErr w:type="spellEnd"/>
+      <w:r>
+        <w:rPr>
+          <w:bCs/>
+          <w:lang w:val="en-US"/>
+        </w:rPr>
+        <w:t xml:space="preserve"> </w:t>
+      </w:r>
+      <w:proofErr w:type="spellStart"/>
+      <w:r>
+        <w:rPr>
+          <w:bCs/>
+          <w:lang w:val="en-US"/>
+        </w:rPr>
+        <w:t>mit</w:t>
+      </w:r>
+      <w:proofErr w:type="spellEnd"/>
+      <w:r>
+        <w:rPr>
+          <w:bCs/>
+          <w:lang w:val="en-US"/>
+        </w:rPr>
+        <w:t xml:space="preserve"> R</w:t>
+      </w:r>
+    </w:p>
+    <w:p>
+      <w:pPr>
+        <w:rPr>
+          <w:b/>
+          <w:lang w:val="en-US"/>
+        </w:rPr>
+      </w:pPr>
+      <w:proofErr w:type="spellStart"/>
+      <w:r>
+        <w:rPr>
+          <w:b/>
+          <w:lang w:val="en-US"/>
+        </w:rPr>
+        <w:t>Repetetorium</w:t>
+      </w:r>
+      <w:proofErr w:type="spellEnd"/>
+      <w:r>
+        <w:rPr>
+          <w:b/>
+          <w:lang w:val="en-US"/>
+        </w:rPr>
+        <w:t>:</w:t>
+      </w:r>
+    </w:p>
+    <w:p>
+      <w:pPr>
+        <w:pStyle w:val="Listenabsatz"/>
+        <w:numPr>
+          <w:ilvl w:val="0"/>
+          <w:numId w:val="17"/>
+        </w:numPr>
+        <w:rPr>
+          <w:bCs/>
+          <w:lang w:val="en-US"/>
+        </w:rPr>
+      </w:pPr>
+      <w:proofErr w:type="spellStart"/>
+      <w:r>
+        <w:rPr>
+          <w:bCs/>
+          <w:lang w:val="en-US"/>
+        </w:rPr>
+        <w:t>Begriffsdefinition</w:t>
+      </w:r>
+      <w:proofErr w:type="spellEnd"/>
+      <w:r>
+        <w:rPr>
+          <w:bCs/>
+          <w:lang w:val="en-US"/>
+        </w:rPr>
+        <w:t xml:space="preserve"> </w:t>
+      </w:r>
+      <w:proofErr w:type="spellStart"/>
+      <w:r>
+        <w:rPr>
+          <w:bCs/>
+          <w:lang w:val="en-US"/>
+        </w:rPr>
+        <w:t>Ökonometrie</w:t>
+      </w:r>
+      <w:proofErr w:type="spellEnd"/>
+      <w:r>
+        <w:rPr>
+          <w:bCs/>
+          <w:lang w:val="en-US"/>
+        </w:rPr>
+        <w:t>:</w:t>
+      </w:r>
+    </w:p>
+    <w:p>
+      <w:pPr>
+        <w:pStyle w:val="Listenabsatz"/>
+        <w:numPr>
+          <w:ilvl w:val="1"/>
+          <w:numId w:val="17"/>
+        </w:numPr>
+        <w:rPr>
+          <w:bCs/>
+        </w:rPr>
+      </w:pPr>
+      <w:r>
+        <w:rPr>
+          <w:bCs/>
+        </w:rPr>
+        <w:t>Einsatz von Regressionsmethoden im ö</w:t>
+      </w:r>
+      <w:r>
+        <w:rPr>
+          <w:bCs/>
+        </w:rPr>
+        <w:t>konomischen Bereich</w:t>
+      </w:r>
+    </w:p>
+    <w:p>
+      <w:pPr>
+        <w:pStyle w:val="Listenabsatz"/>
+        <w:numPr>
+          <w:ilvl w:val="0"/>
+          <w:numId w:val="17"/>
+        </w:numPr>
+        <w:rPr>
+          <w:bCs/>
+        </w:rPr>
+      </w:pPr>
+      <w:r>
+        <w:rPr>
+          <w:bCs/>
+        </w:rPr>
+        <w:t>Unterschied der Regression zur Korrelation</w:t>
+      </w:r>
+    </w:p>
+    <w:p>
+      <w:pPr>
+        <w:pStyle w:val="Listenabsatz"/>
+        <w:numPr>
+          <w:ilvl w:val="1"/>
+          <w:numId w:val="19"/>
+        </w:numPr>
+        <w:rPr>
+          <w:bCs/>
+        </w:rPr>
+      </w:pPr>
+      <w:r>
+        <w:rPr>
+          <w:bCs/>
+        </w:rPr>
+        <w:t>Korrelation bestimmt nur die stärke eines Zusammenhangs, aber dient nicht der Bildung eines Schätz-/Prognosewerts</w:t>
+      </w:r>
+    </w:p>
+    <w:p>
+      <w:pPr>
+        <w:pStyle w:val="Listenabsatz"/>
+        <w:numPr>
+          <w:ilvl w:val="1"/>
+          <w:numId w:val="19"/>
+        </w:numPr>
+        <w:rPr>
+          <w:bCs/>
+        </w:rPr>
+      </w:pPr>
+      <w:r>
+        <w:rPr>
+          <w:bCs/>
+        </w:rPr>
+        <w:t>Regression fragt nach einer guten Kombination zwischen verschiedenen Parametern zur Prognose einer Variable</w:t>
+      </w:r>
+    </w:p>
+    <w:p>
+      <w:pPr>
+        <w:pStyle w:val="Listenabsatz"/>
+        <w:numPr>
+          <w:ilvl w:val="0"/>
+          <w:numId w:val="19"/>
+        </w:numPr>
+        <w:rPr>
+          <w:bCs/>
+        </w:rPr>
+      </w:pPr>
+      <w:r>
+        <w:rPr>
+          <w:bCs/>
+        </w:rPr>
+        <w:t>Interpretationseinschränkungen der Regression:</w:t>
+      </w:r>
+    </w:p>
+    <w:p>
+      <w:pPr>
+        <w:pStyle w:val="Listenabsatz"/>
+        <w:numPr>
+          <w:ilvl w:val="1"/>
+          <w:numId w:val="19"/>
+        </w:numPr>
+        <w:rPr>
+          <w:bCs/>
+        </w:rPr>
+      </w:pPr>
+      <w:r>
+        <w:rPr>
+          <w:bCs/>
+        </w:rPr>
+        <w:t xml:space="preserve">Interpretation geht nicht über die Modellgrenzen hinaus </w:t>
+      </w:r>
+      <w:r>
+        <w:rPr>
+          <w:bCs/>
+        </w:rPr>
+        <w:sym w:font="Wingdings" w:char="F0E0"/>
+      </w:r>
+      <w:r>
+        <w:rPr>
+          <w:bCs/>
+        </w:rPr>
+        <w:t xml:space="preserve"> anderes Wachstumsverhalten möglich</w:t>
+      </w:r>
+    </w:p>
+    <w:p>
+      <w:pPr>
+        <w:pStyle w:val="Listenabsatz"/>
+        <w:numPr>
+          <w:ilvl w:val="1"/>
+          <w:numId w:val="19"/>
+        </w:numPr>
+        <w:rPr>
+          <w:bCs/>
+        </w:rPr>
+      </w:pPr>
+      <w:r>
+        <w:rPr>
+          <w:bCs/>
+        </w:rPr>
+        <w:t>Regression beschreibt nur den Zusammenhang, aber nicht die Kausalität</w:t>
+      </w:r>
+    </w:p>
+    <w:p>
+      <w:pPr>
+        <w:pStyle w:val="Listenabsatz"/>
+        <w:numPr>
+          <w:ilvl w:val="2"/>
+          <w:numId w:val="19"/>
+        </w:numPr>
+        <w:rPr>
+          <w:bCs/>
+        </w:rPr>
+      </w:pPr>
+      <w:r>
+        <w:rPr>
+          <w:bCs/>
+        </w:rPr>
+        <w:t>Die abhängige Variable könnte umgekehrt auch die unabhängige Variable vorhersagen</w:t>
+      </w:r>
+    </w:p>
+    <w:p>
+      <w:pPr>
+        <w:ind w:left="360"/>
+        <w:rPr>
+          <w:b/>
+        </w:rPr>
+      </w:pPr>
+      <w:r>
+        <w:rPr>
+          <w:b/>
+        </w:rPr>
+        <w:t>Annahmen der linearen Regression:</w:t>
+      </w:r>
+    </w:p>
+    <w:p>
+      <w:pPr>
+        <w:pStyle w:val="Listenabsatz"/>
+        <w:numPr>
+          <w:ilvl w:val="0"/>
+          <w:numId w:val="18"/>
+        </w:numPr>
+        <w:rPr>
+          <w:bCs/>
+        </w:rPr>
+      </w:pPr>
+      <w:r>
+        <w:rPr>
+          <w:bCs/>
+        </w:rPr>
+        <w:t>Der wahre Zusammenhang zwischen erklärender/unabhängiger Variable und abhängiger Variable ist linear beschreibbar:</w:t>
+      </w:r>
+    </w:p>
+    <w:p>
+      <w:pPr>
+        <w:pStyle w:val="Listenabsatz"/>
+        <w:numPr>
+          <w:ilvl w:val="1"/>
+          <w:numId w:val="18"/>
+        </w:numPr>
+        <w:rPr>
+          <w:bCs/>
+        </w:rPr>
+      </w:pPr>
+      <w:r>
+        <w:rPr>
+          <w:bCs/>
+        </w:rPr>
+        <w:t xml:space="preserve">Mit </w:t>
+      </w:r>
+      <w:proofErr w:type="spellStart"/>
+      <w:r>
+        <w:rPr>
+          <w:bCs/>
+        </w:rPr>
+        <w:t>Steigungsparamtern</w:t>
+      </w:r>
+      <w:proofErr w:type="spellEnd"/>
+      <w:r>
+        <w:rPr>
+          <w:bCs/>
+        </w:rPr>
+        <w:t xml:space="preserve"> </w:t>
+      </w:r>
+      <w:r>
+        <w:rPr>
+          <w:bCs/>
+        </w:rPr>
+        <w:t>a</w:t>
+      </w:r>
+      <w:r>
+        <w:rPr>
+          <w:bCs/>
+        </w:rPr>
+        <w:t>uf Basis der Ceteris-</w:t>
+      </w:r>
+      <w:proofErr w:type="spellStart"/>
+      <w:r>
+        <w:rPr>
+          <w:bCs/>
+        </w:rPr>
+        <w:t>paribas</w:t>
+      </w:r>
+      <w:proofErr w:type="spellEnd"/>
+      <w:r>
+        <w:rPr>
+          <w:bCs/>
+        </w:rPr>
+        <w:t>-Interpretation</w:t>
+      </w:r>
+      <w:r>
+        <w:rPr>
+          <w:bCs/>
+        </w:rPr>
+        <w:t xml:space="preserve"> (wenn alle anderen Parameter konstant sind)</w:t>
+      </w:r>
+    </w:p>
+    <w:p>
+      <w:pPr>
+        <w:pStyle w:val="Listenabsatz"/>
+        <w:numPr>
+          <w:ilvl w:val="1"/>
+          <w:numId w:val="18"/>
+        </w:numPr>
+        <w:rPr>
+          <w:bCs/>
+        </w:rPr>
+      </w:pPr>
+      <w:r>
+        <w:rPr>
+          <w:bCs/>
+        </w:rPr>
+        <w:lastRenderedPageBreak/>
+        <w:t xml:space="preserve"> </w:t>
+      </w:r>
+      <w:r>
+        <w:rPr>
+          <w:bCs/>
+        </w:rPr>
+        <w:t xml:space="preserve">Mit einem </w:t>
+      </w:r>
+      <w:proofErr w:type="spellStart"/>
+      <w:r>
+        <w:rPr>
+          <w:bCs/>
+        </w:rPr>
+        <w:t>Startparamter</w:t>
+      </w:r>
+      <w:proofErr w:type="spellEnd"/>
+      <w:r>
+        <w:rPr>
+          <w:bCs/>
+        </w:rPr>
+        <w:t>/Achsenabschnitt, wenn alle unabhängigen Variablen den Wert 0 haben</w:t>
+      </w:r>
+    </w:p>
+    <w:p>
+      <w:pPr>
+        <w:pStyle w:val="Listenabsatz"/>
+        <w:numPr>
+          <w:ilvl w:val="1"/>
+          <w:numId w:val="18"/>
+        </w:numPr>
+        <w:rPr>
+          <w:bCs/>
+        </w:rPr>
+      </w:pPr>
+      <w:r>
+        <w:rPr>
+          <w:bCs/>
+        </w:rPr>
+        <w:t>Störgröße u, die als Residuum bezeichnet wird und die Genauigkeit der Regressionsfunktion beeinflusst</w:t>
+      </w:r>
+    </w:p>
+    <w:p>
+      <w:pPr>
+        <w:pStyle w:val="Listenabsatz"/>
+        <w:numPr>
+          <w:ilvl w:val="0"/>
+          <w:numId w:val="18"/>
+        </w:numPr>
+        <w:rPr>
+          <w:bCs/>
+        </w:rPr>
+      </w:pPr>
+      <w:r>
+        <w:rPr>
+          <w:bCs/>
+        </w:rPr>
+        <w:t>Der Erwartungswert der Störgröße ist 0</w:t>
+      </w:r>
+    </w:p>
+    <w:p>
+      <w:pPr>
+        <w:pStyle w:val="Listenabsatz"/>
+        <w:numPr>
+          <w:ilvl w:val="1"/>
+          <w:numId w:val="18"/>
+        </w:numPr>
+        <w:rPr>
+          <w:bCs/>
+        </w:rPr>
+      </w:pPr>
+      <w:r>
+        <w:rPr>
+          <w:bCs/>
+        </w:rPr>
+        <w:t>Im Mittel ist die Störgröße bei gleicher/wiederholender Stichprobe 0</w:t>
+      </w:r>
+    </w:p>
+    <w:p>
+      <w:pPr>
+        <w:pStyle w:val="Listenabsatz"/>
+        <w:numPr>
+          <w:ilvl w:val="0"/>
+          <w:numId w:val="18"/>
+        </w:numPr>
+        <w:rPr>
+          <w:bCs/>
+        </w:rPr>
+      </w:pPr>
+      <w:r>
+        <w:rPr>
+          <w:bCs/>
+        </w:rPr>
+        <w:t>Homoskedastizität der Störvariable</w:t>
+      </w:r>
+    </w:p>
+    <w:p>
+      <w:pPr>
+        <w:pStyle w:val="Listenabsatz"/>
+        <w:numPr>
+          <w:ilvl w:val="1"/>
+          <w:numId w:val="18"/>
+        </w:numPr>
+        <w:rPr>
+          <w:bCs/>
+        </w:rPr>
+      </w:pPr>
+      <w:r>
+        <w:rPr>
+          <w:bCs/>
+        </w:rPr>
+        <w:t>Varianz der Störgröße ist an allen Messpunkten gleich</w:t>
+      </w:r>
+    </w:p>
+    <w:p>
+      <w:pPr>
+        <w:pStyle w:val="Listenabsatz"/>
+        <w:numPr>
+          <w:ilvl w:val="0"/>
+          <w:numId w:val="18"/>
+        </w:numPr>
+        <w:rPr>
+          <w:bCs/>
+        </w:rPr>
+      </w:pPr>
+      <w:r>
+        <w:rPr>
+          <w:bCs/>
+        </w:rPr>
+        <w:t xml:space="preserve">Keine </w:t>
+      </w:r>
+      <w:proofErr w:type="spellStart"/>
+      <w:r>
+        <w:rPr>
+          <w:bCs/>
+        </w:rPr>
+        <w:t>Autokorellation</w:t>
+      </w:r>
+      <w:proofErr w:type="spellEnd"/>
+      <w:r>
+        <w:rPr>
+          <w:bCs/>
+        </w:rPr>
+        <w:t xml:space="preserve"> der Störgröße</w:t>
+      </w:r>
+    </w:p>
+    <w:p>
+      <w:pPr>
+        <w:pStyle w:val="Listenabsatz"/>
+        <w:numPr>
+          <w:ilvl w:val="1"/>
+          <w:numId w:val="18"/>
+        </w:numPr>
+        <w:rPr>
+          <w:bCs/>
+        </w:rPr>
+      </w:pPr>
+      <w:r>
+        <w:rPr>
+          <w:bCs/>
+        </w:rPr>
+        <w:t>Störgrößen einzelner Beobachtungen sind unabhängig voneinander und beeinflussen sich nicht</w:t>
+      </w:r>
+    </w:p>
+    <w:p>
+      <w:pPr>
+        <w:pStyle w:val="Listenabsatz"/>
+        <w:numPr>
+          <w:ilvl w:val="0"/>
+          <w:numId w:val="18"/>
+        </w:numPr>
+        <w:rPr>
+          <w:bCs/>
+        </w:rPr>
+      </w:pPr>
+      <w:r>
+        <w:rPr>
+          <w:bCs/>
+        </w:rPr>
+        <w:t>Die Störgröße ist aufgrund ihrer Unabhängigkeit normalverteil</w:t>
+      </w:r>
+      <w:r>
+        <w:rPr>
+          <w:bCs/>
+        </w:rPr>
+        <w:t>t</w:t>
+      </w:r>
+    </w:p>
+    <w:p>
+      <w:pPr>
+        <w:pStyle w:val="Listenabsatz"/>
+        <w:numPr>
+          <w:ilvl w:val="0"/>
+          <w:numId w:val="18"/>
+        </w:numPr>
+        <w:rPr>
+          <w:bCs/>
+        </w:rPr>
+      </w:pPr>
+      <w:r>
+        <w:rPr>
+          <w:bCs/>
+        </w:rPr>
+        <w:t>Unabhängige Variablen sind exogen und nicht stochastisch</w:t>
+      </w:r>
+    </w:p>
+    <w:p>
+      <w:pPr>
+        <w:pStyle w:val="Listenabsatz"/>
+        <w:numPr>
+          <w:ilvl w:val="1"/>
+          <w:numId w:val="18"/>
+        </w:numPr>
+        <w:rPr>
+          <w:bCs/>
+        </w:rPr>
+      </w:pPr>
+      <w:r>
+        <w:rPr>
+          <w:bCs/>
+        </w:rPr>
+        <w:t>Sie besitzen feste Werte in der Regressionsmodellierung</w:t>
+      </w:r>
+    </w:p>
+    <w:p>
+      <w:pPr>
+        <w:pStyle w:val="Listenabsatz"/>
+        <w:numPr>
+          <w:ilvl w:val="1"/>
+          <w:numId w:val="18"/>
+        </w:numPr>
+        <w:rPr>
+          <w:bCs/>
+        </w:rPr>
+      </w:pPr>
+      <w:r>
+        <w:rPr>
+          <w:bCs/>
+        </w:rPr>
+        <w:t>Nur durch die Zufalls- und Störgröße u wird Y zur Zufallsvariable</w:t>
+      </w:r>
+    </w:p>
+    <w:p>
+      <w:pPr>
+        <w:pStyle w:val="Listenabsatz"/>
+        <w:numPr>
+          <w:ilvl w:val="0"/>
+          <w:numId w:val="18"/>
+        </w:numPr>
+        <w:rPr>
+          <w:bCs/>
+        </w:rPr>
+      </w:pPr>
+      <w:r>
+        <w:rPr>
+          <w:bCs/>
+        </w:rPr>
+        <w:t>Kein perfekter Zusammenhang zwischen unabhängigen Variablen</w:t>
+      </w:r>
+    </w:p>
+    <w:p>
+      <w:pPr>
+        <w:pStyle w:val="Listenabsatz"/>
+        <w:numPr>
+          <w:ilvl w:val="1"/>
+          <w:numId w:val="18"/>
+        </w:numPr>
+        <w:rPr>
+          <w:bCs/>
+        </w:rPr>
+      </w:pPr>
+      <w:r>
+        <w:rPr>
+          <w:bCs/>
+        </w:rPr>
+        <w:t xml:space="preserve">Es existiert keine perfekte Multikollinearität, ansonsten liegt eine Redundanz in der </w:t>
+      </w:r>
+      <w:r>
+        <w:rPr>
+          <w:bCs/>
+        </w:rPr>
+        <w:t>Bestimmung der abhängigen Variable vor</w:t>
+      </w:r>
+    </w:p>
+    <w:p>
+      <w:pPr>
+        <w:pStyle w:val="Listenabsatz"/>
+        <w:numPr>
+          <w:ilvl w:val="0"/>
+          <w:numId w:val="18"/>
+        </w:numPr>
+        <w:rPr>
+          <w:bCs/>
+        </w:rPr>
+      </w:pPr>
+      <w:r>
+        <w:rPr>
+          <w:bCs/>
+        </w:rPr>
+        <w:t>unabhängige Variablen besitzen Variation</w:t>
+      </w:r>
+    </w:p>
+    <w:p>
+      <w:pPr>
+        <w:pStyle w:val="Listenabsatz"/>
+        <w:numPr>
+          <w:ilvl w:val="1"/>
+          <w:numId w:val="18"/>
+        </w:numPr>
+        <w:rPr>
+          <w:bCs/>
+        </w:rPr>
+      </w:pPr>
+      <w:r>
+        <w:rPr>
+          <w:bCs/>
+        </w:rPr>
+        <w:t>Ohne Variation keine Modellentwicklung</w:t>
+      </w:r>
+    </w:p>
+    <w:p>
+      <w:pPr>
+        <w:pStyle w:val="Listenabsatz"/>
+        <w:numPr>
+          <w:ilvl w:val="1"/>
+          <w:numId w:val="18"/>
+        </w:numPr>
+        <w:rPr>
+          <w:bCs/>
+        </w:rPr>
+      </w:pPr>
+      <w:r>
+        <w:rPr>
+          <w:bCs/>
+        </w:rPr>
+        <w:t>Nur durch Veränderung zwischen x1 und x2, kann eine Veränderung bei y prognostiziert werden</w:t>
+      </w:r>
+    </w:p>
+    <w:p>
+      <w:pPr>
+        <w:rPr>
+          <w:bCs/>
+        </w:rPr>
+      </w:pPr>
     </w:p>
     <w:sectPr>
       <w:pgSz w:w="11906" w:h="16838"/>
@@ -4259,6 +5203,116 @@
 <file path=word/numbering.xml><?xml version="1.0" encoding="utf-8"?>
 <w:numbering xmlns:wpc="http://schemas.microsoft.com/office/word/2010/wordprocessingCanvas" xmlns:cx="http://schemas.microsoft.com/office/drawing/2014/chartex" xmlns:cx1="http://schemas.microsoft.com/office/drawing/2015/9/8/chartex" xmlns:cx2="http://schemas.microsoft.com/office/drawing/2015/10/21/chartex" xmlns:cx3="http://schemas.microsoft.com/office/drawing/2016/5/9/chartex" xmlns:cx4="http://schemas.microsoft.com/office/drawing/2016/5/10/chartex" xmlns:cx5="http://schemas.microsoft.com/office/drawing/2016/5/11/chartex" xmlns:cx6="http://schemas.microsoft.com/office/drawing/2016/5/12/chartex" xmlns:cx7="http://schemas.microsoft.com/office/drawing/2016/5/13/chartex" xmlns:cx8="http://schemas.microsoft.com/office/drawing/2016/5/14/chartex" xmlns:mc="http://schemas.openxmlformats.org/markup-compatibility/2006" xmlns:aink="http://schemas.microsoft.com/office/drawing/2016/ink" xmlns:am3d="http://schemas.microsoft.com/office/drawing/2017/model3d" xmlns:o="urn:schemas-microsoft-com:office:office" xmlns:oel="http://schemas.microsoft.com/office/2019/extlst" xmlns:r="http://schemas.openxmlformats.org/officeDocument/2006/relationships" xmlns:m="http://schemas.openxmlformats.org/officeDocument/2006/math" xmlns:v="urn:schemas-microsoft-com:vml" xmlns:wp14="http://schemas.microsoft.com/office/word/2010/wordprocessingDrawing" xmlns:wp="http://schemas.openxmlformats.org/drawingml/2006/wordprocessingDrawing" xmlns:w10="urn:schemas-microsoft-com:office:word" xmlns:w="http://schemas.openxmlformats.org/wordprocessingml/2006/main" xmlns:w14="http://schemas.microsoft.com/office/word/2010/wordml" xmlns:w15="http://schemas.microsoft.com/office/word/2012/wordml" xmlns:w16cex="http://schemas.microsoft.com/office/word/2018/wordml/cex" xmlns:w16cid="http://schemas.microsoft.com/office/word/2016/wordml/cid" xmlns:w16="http://schemas.microsoft.com/office/word/2018/wordml" xmlns:w16du="http://schemas.microsoft.com/office/word/2023/wordml/word16du" xmlns:w16sdtdh="http://schemas.microsoft.com/office/word/2020/wordml/sdtdatahash" xmlns:w16se="http://schemas.microsoft.com/office/word/2015/wordml/symex" xmlns:wpg="http://schemas.microsoft.com/office/word/2010/wordprocessingGroup" xmlns:wpi="http://schemas.microsoft.com/office/word/2010/wordprocessingInk" xmlns:wne="http://schemas.microsoft.com/office/word/2006/wordml" xmlns:wps="http://schemas.microsoft.com/office/word/2010/wordprocessingShape" mc:Ignorable="w14 w15 w16se w16cid w16 w16cex w16sdtdh wp14">
   <w:abstractNum w:abstractNumId="0" w15:restartNumberingAfterBreak="0">
+    <w:nsid w:val="027D2E5A"/>
+    <w:multiLevelType w:val="hybridMultilevel"/>
+    <w:tmpl w:val="E25ECA3C"/>
+    <w:lvl w:ilvl="0" w:tplc="04070001">
+      <w:start w:val="1"/>
+      <w:numFmt w:val="bullet"/>
+      <w:lvlText w:val=""/>
+      <w:lvlJc w:val="left"/>
+      <w:pPr>
+        <w:ind w:left="720" w:hanging="360"/>
+      </w:pPr>
+      <w:rPr>
+        <w:rFonts w:ascii="Symbol" w:hAnsi="Symbol" w:hint="default"/>
+      </w:rPr>
+    </w:lvl>
+    <w:lvl w:ilvl="1" w:tplc="0407000F">
+      <w:start w:val="1"/>
+      <w:numFmt w:val="decimal"/>
+      <w:lvlText w:val="%2."/>
+      <w:lvlJc w:val="left"/>
+      <w:pPr>
+        <w:ind w:left="1440" w:hanging="360"/>
+      </w:pPr>
+    </w:lvl>
+    <w:lvl w:ilvl="2" w:tplc="04070005">
+      <w:start w:val="1"/>
+      <w:numFmt w:val="bullet"/>
+      <w:lvlText w:val=""/>
+      <w:lvlJc w:val="left"/>
+      <w:pPr>
+        <w:ind w:left="2160" w:hanging="360"/>
+      </w:pPr>
+      <w:rPr>
+        <w:rFonts w:ascii="Wingdings" w:hAnsi="Wingdings" w:hint="default"/>
+      </w:rPr>
+    </w:lvl>
+    <w:lvl w:ilvl="3" w:tplc="04070001" w:tentative="1">
+      <w:start w:val="1"/>
+      <w:numFmt w:val="bullet"/>
+      <w:lvlText w:val=""/>
+      <w:lvlJc w:val="left"/>
+      <w:pPr>
+        <w:ind w:left="2880" w:hanging="360"/>
+      </w:pPr>
+      <w:rPr>
+        <w:rFonts w:ascii="Symbol" w:hAnsi="Symbol" w:hint="default"/>
+      </w:rPr>
+    </w:lvl>
+    <w:lvl w:ilvl="4" w:tplc="04070003" w:tentative="1">
+      <w:start w:val="1"/>
+      <w:numFmt w:val="bullet"/>
+      <w:lvlText w:val="o"/>
+      <w:lvlJc w:val="left"/>
+      <w:pPr>
+        <w:ind w:left="3600" w:hanging="360"/>
+      </w:pPr>
+      <w:rPr>
+        <w:rFonts w:ascii="Courier New" w:hAnsi="Courier New" w:cs="Courier New" w:hint="default"/>
+      </w:rPr>
+    </w:lvl>
+    <w:lvl w:ilvl="5" w:tplc="04070005" w:tentative="1">
+      <w:start w:val="1"/>
+      <w:numFmt w:val="bullet"/>
+      <w:lvlText w:val=""/>
+      <w:lvlJc w:val="left"/>
+      <w:pPr>
+        <w:ind w:left="4320" w:hanging="360"/>
+      </w:pPr>
+      <w:rPr>
+        <w:rFonts w:ascii="Wingdings" w:hAnsi="Wingdings" w:hint="default"/>
+      </w:rPr>
+    </w:lvl>
+    <w:lvl w:ilvl="6" w:tplc="04070001" w:tentative="1">
+      <w:start w:val="1"/>
+      <w:numFmt w:val="bullet"/>
+      <w:lvlText w:val=""/>
+      <w:lvlJc w:val="left"/>
+      <w:pPr>
+        <w:ind w:left="5040" w:hanging="360"/>
+      </w:pPr>
+      <w:rPr>
+        <w:rFonts w:ascii="Symbol" w:hAnsi="Symbol" w:hint="default"/>
+      </w:rPr>
+    </w:lvl>
+    <w:lvl w:ilvl="7" w:tplc="04070003" w:tentative="1">
+      <w:start w:val="1"/>
+      <w:numFmt w:val="bullet"/>
+      <w:lvlText w:val="o"/>
+      <w:lvlJc w:val="left"/>
+      <w:pPr>
+        <w:ind w:left="5760" w:hanging="360"/>
+      </w:pPr>
+      <w:rPr>
+        <w:rFonts w:ascii="Courier New" w:hAnsi="Courier New" w:cs="Courier New" w:hint="default"/>
+      </w:rPr>
+    </w:lvl>
+    <w:lvl w:ilvl="8" w:tplc="04070005" w:tentative="1">
+      <w:start w:val="1"/>
+      <w:numFmt w:val="bullet"/>
+      <w:lvlText w:val=""/>
+      <w:lvlJc w:val="left"/>
+      <w:pPr>
+        <w:ind w:left="6480" w:hanging="360"/>
+      </w:pPr>
+      <w:rPr>
+        <w:rFonts w:ascii="Wingdings" w:hAnsi="Wingdings" w:hint="default"/>
+      </w:rPr>
+    </w:lvl>
+  </w:abstractNum>
+  <w:abstractNum w:abstractNumId="1" w15:restartNumberingAfterBreak="0">
     <w:nsid w:val="064D57BA"/>
     <w:multiLevelType w:val="hybridMultilevel"/>
     <w:tmpl w:val="72048050"/>
@@ -4371,7 +5425,7 @@
       </w:rPr>
     </w:lvl>
   </w:abstractNum>
-  <w:abstractNum w:abstractNumId="1" w15:restartNumberingAfterBreak="0">
+  <w:abstractNum w:abstractNumId="2" w15:restartNumberingAfterBreak="0">
     <w:nsid w:val="07630284"/>
     <w:multiLevelType w:val="hybridMultilevel"/>
     <w:tmpl w:val="81621540"/>
@@ -4484,7 +5538,7 @@
       </w:rPr>
     </w:lvl>
   </w:abstractNum>
-  <w:abstractNum w:abstractNumId="2" w15:restartNumberingAfterBreak="0">
+  <w:abstractNum w:abstractNumId="3" w15:restartNumberingAfterBreak="0">
     <w:nsid w:val="0AA64305"/>
     <w:multiLevelType w:val="hybridMultilevel"/>
     <w:tmpl w:val="AE769864"/>
@@ -4597,7 +5651,93 @@
       </w:rPr>
     </w:lvl>
   </w:abstractNum>
-  <w:abstractNum w:abstractNumId="3" w15:restartNumberingAfterBreak="0">
+  <w:abstractNum w:abstractNumId="4" w15:restartNumberingAfterBreak="0">
+    <w:nsid w:val="0D2615ED"/>
+    <w:multiLevelType w:val="hybridMultilevel"/>
+    <w:tmpl w:val="D2FCBD86"/>
+    <w:lvl w:ilvl="0" w:tplc="0407000F">
+      <w:start w:val="1"/>
+      <w:numFmt w:val="decimal"/>
+      <w:lvlText w:val="%1."/>
+      <w:lvlJc w:val="left"/>
+      <w:pPr>
+        <w:ind w:left="720" w:hanging="360"/>
+      </w:pPr>
+    </w:lvl>
+    <w:lvl w:ilvl="1" w:tplc="04070019">
+      <w:start w:val="1"/>
+      <w:numFmt w:val="lowerLetter"/>
+      <w:lvlText w:val="%2."/>
+      <w:lvlJc w:val="left"/>
+      <w:pPr>
+        <w:ind w:left="1440" w:hanging="360"/>
+      </w:pPr>
+    </w:lvl>
+    <w:lvl w:ilvl="2" w:tplc="0407001B">
+      <w:start w:val="1"/>
+      <w:numFmt w:val="lowerRoman"/>
+      <w:lvlText w:val="%3."/>
+      <w:lvlJc w:val="right"/>
+      <w:pPr>
+        <w:ind w:left="2340" w:hanging="360"/>
+      </w:pPr>
+    </w:lvl>
+    <w:lvl w:ilvl="3" w:tplc="0407000F" w:tentative="1">
+      <w:start w:val="1"/>
+      <w:numFmt w:val="decimal"/>
+      <w:lvlText w:val="%4."/>
+      <w:lvlJc w:val="left"/>
+      <w:pPr>
+        <w:ind w:left="2880" w:hanging="360"/>
+      </w:pPr>
+    </w:lvl>
+    <w:lvl w:ilvl="4" w:tplc="04070019" w:tentative="1">
+      <w:start w:val="1"/>
+      <w:numFmt w:val="lowerLetter"/>
+      <w:lvlText w:val="%5."/>
+      <w:lvlJc w:val="left"/>
+      <w:pPr>
+        <w:ind w:left="3600" w:hanging="360"/>
+      </w:pPr>
+    </w:lvl>
+    <w:lvl w:ilvl="5" w:tplc="0407001B" w:tentative="1">
+      <w:start w:val="1"/>
+      <w:numFmt w:val="lowerRoman"/>
+      <w:lvlText w:val="%6."/>
+      <w:lvlJc w:val="right"/>
+      <w:pPr>
+        <w:ind w:left="4320" w:hanging="180"/>
+      </w:pPr>
+    </w:lvl>
+    <w:lvl w:ilvl="6" w:tplc="0407000F" w:tentative="1">
+      <w:start w:val="1"/>
+      <w:numFmt w:val="decimal"/>
+      <w:lvlText w:val="%7."/>
+      <w:lvlJc w:val="left"/>
+      <w:pPr>
+        <w:ind w:left="5040" w:hanging="360"/>
+      </w:pPr>
+    </w:lvl>
+    <w:lvl w:ilvl="7" w:tplc="04070019" w:tentative="1">
+      <w:start w:val="1"/>
+      <w:numFmt w:val="lowerLetter"/>
+      <w:lvlText w:val="%8."/>
+      <w:lvlJc w:val="left"/>
+      <w:pPr>
+        <w:ind w:left="5760" w:hanging="360"/>
+      </w:pPr>
+    </w:lvl>
+    <w:lvl w:ilvl="8" w:tplc="0407001B" w:tentative="1">
+      <w:start w:val="1"/>
+      <w:numFmt w:val="lowerRoman"/>
+      <w:lvlText w:val="%9."/>
+      <w:lvlJc w:val="right"/>
+      <w:pPr>
+        <w:ind w:left="6480" w:hanging="180"/>
+      </w:pPr>
+    </w:lvl>
+  </w:abstractNum>
+  <w:abstractNum w:abstractNumId="5" w15:restartNumberingAfterBreak="0">
     <w:nsid w:val="10400F9A"/>
     <w:multiLevelType w:val="hybridMultilevel"/>
     <w:tmpl w:val="5BDEE848"/>
@@ -4710,7 +5850,7 @@
       </w:rPr>
     </w:lvl>
   </w:abstractNum>
-  <w:abstractNum w:abstractNumId="4" w15:restartNumberingAfterBreak="0">
+  <w:abstractNum w:abstractNumId="6" w15:restartNumberingAfterBreak="0">
     <w:nsid w:val="119412DB"/>
     <w:multiLevelType w:val="hybridMultilevel"/>
     <w:tmpl w:val="378A1078"/>
@@ -4823,7 +5963,120 @@
       </w:rPr>
     </w:lvl>
   </w:abstractNum>
-  <w:abstractNum w:abstractNumId="5" w15:restartNumberingAfterBreak="0">
+  <w:abstractNum w:abstractNumId="7" w15:restartNumberingAfterBreak="0">
+    <w:nsid w:val="149B3021"/>
+    <w:multiLevelType w:val="hybridMultilevel"/>
+    <w:tmpl w:val="5A32CBBA"/>
+    <w:lvl w:ilvl="0" w:tplc="FFFFFFFF">
+      <w:start w:val="1"/>
+      <w:numFmt w:val="bullet"/>
+      <w:lvlText w:val=""/>
+      <w:lvlJc w:val="left"/>
+      <w:pPr>
+        <w:ind w:left="720" w:hanging="360"/>
+      </w:pPr>
+      <w:rPr>
+        <w:rFonts w:ascii="Symbol" w:hAnsi="Symbol" w:hint="default"/>
+      </w:rPr>
+    </w:lvl>
+    <w:lvl w:ilvl="1" w:tplc="04070001">
+      <w:start w:val="1"/>
+      <w:numFmt w:val="bullet"/>
+      <w:lvlText w:val=""/>
+      <w:lvlJc w:val="left"/>
+      <w:pPr>
+        <w:ind w:left="1440" w:hanging="360"/>
+      </w:pPr>
+      <w:rPr>
+        <w:rFonts w:ascii="Symbol" w:hAnsi="Symbol" w:hint="default"/>
+      </w:rPr>
+    </w:lvl>
+    <w:lvl w:ilvl="2" w:tplc="FFFFFFFF">
+      <w:start w:val="1"/>
+      <w:numFmt w:val="bullet"/>
+      <w:lvlText w:val=""/>
+      <w:lvlJc w:val="left"/>
+      <w:pPr>
+        <w:ind w:left="2160" w:hanging="360"/>
+      </w:pPr>
+      <w:rPr>
+        <w:rFonts w:ascii="Wingdings" w:hAnsi="Wingdings" w:hint="default"/>
+      </w:rPr>
+    </w:lvl>
+    <w:lvl w:ilvl="3" w:tplc="FFFFFFFF" w:tentative="1">
+      <w:start w:val="1"/>
+      <w:numFmt w:val="bullet"/>
+      <w:lvlText w:val=""/>
+      <w:lvlJc w:val="left"/>
+      <w:pPr>
+        <w:ind w:left="2880" w:hanging="360"/>
+      </w:pPr>
+      <w:rPr>
+        <w:rFonts w:ascii="Symbol" w:hAnsi="Symbol" w:hint="default"/>
+      </w:rPr>
+    </w:lvl>
+    <w:lvl w:ilvl="4" w:tplc="FFFFFFFF" w:tentative="1">
+      <w:start w:val="1"/>
+      <w:numFmt w:val="bullet"/>
+      <w:lvlText w:val="o"/>
+      <w:lvlJc w:val="left"/>
+      <w:pPr>
+        <w:ind w:left="3600" w:hanging="360"/>
+      </w:pPr>
+      <w:rPr>
+        <w:rFonts w:ascii="Courier New" w:hAnsi="Courier New" w:cs="Courier New" w:hint="default"/>
+      </w:rPr>
+    </w:lvl>
+    <w:lvl w:ilvl="5" w:tplc="FFFFFFFF" w:tentative="1">
+      <w:start w:val="1"/>
+      <w:numFmt w:val="bullet"/>
+      <w:lvlText w:val=""/>
+      <w:lvlJc w:val="left"/>
+      <w:pPr>
+        <w:ind w:left="4320" w:hanging="360"/>
+      </w:pPr>
+      <w:rPr>
+        <w:rFonts w:ascii="Wingdings" w:hAnsi="Wingdings" w:hint="default"/>
+      </w:rPr>
+    </w:lvl>
+    <w:lvl w:ilvl="6" w:tplc="FFFFFFFF" w:tentative="1">
+      <w:start w:val="1"/>
+      <w:numFmt w:val="bullet"/>
+      <w:lvlText w:val=""/>
+      <w:lvlJc w:val="left"/>
+      <w:pPr>
+        <w:ind w:left="5040" w:hanging="360"/>
+      </w:pPr>
+      <w:rPr>
+        <w:rFonts w:ascii="Symbol" w:hAnsi="Symbol" w:hint="default"/>
+      </w:rPr>
+    </w:lvl>
+    <w:lvl w:ilvl="7" w:tplc="FFFFFFFF" w:tentative="1">
+      <w:start w:val="1"/>
+      <w:numFmt w:val="bullet"/>
+      <w:lvlText w:val="o"/>
+      <w:lvlJc w:val="left"/>
+      <w:pPr>
+        <w:ind w:left="5760" w:hanging="360"/>
+      </w:pPr>
+      <w:rPr>
+        <w:rFonts w:ascii="Courier New" w:hAnsi="Courier New" w:cs="Courier New" w:hint="default"/>
+      </w:rPr>
+    </w:lvl>
+    <w:lvl w:ilvl="8" w:tplc="FFFFFFFF" w:tentative="1">
+      <w:start w:val="1"/>
+      <w:numFmt w:val="bullet"/>
+      <w:lvlText w:val=""/>
+      <w:lvlJc w:val="left"/>
+      <w:pPr>
+        <w:ind w:left="6480" w:hanging="360"/>
+      </w:pPr>
+      <w:rPr>
+        <w:rFonts w:ascii="Wingdings" w:hAnsi="Wingdings" w:hint="default"/>
+      </w:rPr>
+    </w:lvl>
+  </w:abstractNum>
+  <w:abstractNum w:abstractNumId="8" w15:restartNumberingAfterBreak="0">
     <w:nsid w:val="33836608"/>
     <w:multiLevelType w:val="hybridMultilevel"/>
     <w:tmpl w:val="3FF60AC6"/>
@@ -4936,7 +6189,7 @@
       </w:rPr>
     </w:lvl>
   </w:abstractNum>
-  <w:abstractNum w:abstractNumId="6" w15:restartNumberingAfterBreak="0">
+  <w:abstractNum w:abstractNumId="9" w15:restartNumberingAfterBreak="0">
     <w:nsid w:val="38D868CE"/>
     <w:multiLevelType w:val="hybridMultilevel"/>
     <w:tmpl w:val="C3622802"/>
@@ -5049,7 +6302,7 @@
       </w:rPr>
     </w:lvl>
   </w:abstractNum>
-  <w:abstractNum w:abstractNumId="7" w15:restartNumberingAfterBreak="0">
+  <w:abstractNum w:abstractNumId="10" w15:restartNumberingAfterBreak="0">
     <w:nsid w:val="50D07A7F"/>
     <w:multiLevelType w:val="hybridMultilevel"/>
     <w:tmpl w:val="696EFE50"/>
@@ -5162,7 +6415,7 @@
       </w:rPr>
     </w:lvl>
   </w:abstractNum>
-  <w:abstractNum w:abstractNumId="8" w15:restartNumberingAfterBreak="0">
+  <w:abstractNum w:abstractNumId="11" w15:restartNumberingAfterBreak="0">
     <w:nsid w:val="588B1FFC"/>
     <w:multiLevelType w:val="hybridMultilevel"/>
     <w:tmpl w:val="D7F69DC0"/>
@@ -5275,7 +6528,7 @@
       </w:rPr>
     </w:lvl>
   </w:abstractNum>
-  <w:abstractNum w:abstractNumId="9" w15:restartNumberingAfterBreak="0">
+  <w:abstractNum w:abstractNumId="12" w15:restartNumberingAfterBreak="0">
     <w:nsid w:val="598B6F46"/>
     <w:multiLevelType w:val="hybridMultilevel"/>
     <w:tmpl w:val="22522522"/>
@@ -5388,7 +6641,7 @@
       </w:rPr>
     </w:lvl>
   </w:abstractNum>
-  <w:abstractNum w:abstractNumId="10" w15:restartNumberingAfterBreak="0">
+  <w:abstractNum w:abstractNumId="13" w15:restartNumberingAfterBreak="0">
     <w:nsid w:val="5BF642B6"/>
     <w:multiLevelType w:val="hybridMultilevel"/>
     <w:tmpl w:val="22880838"/>
@@ -5501,7 +6754,7 @@
       </w:rPr>
     </w:lvl>
   </w:abstractNum>
-  <w:abstractNum w:abstractNumId="11" w15:restartNumberingAfterBreak="0">
+  <w:abstractNum w:abstractNumId="14" w15:restartNumberingAfterBreak="0">
     <w:nsid w:val="61827402"/>
     <w:multiLevelType w:val="hybridMultilevel"/>
     <w:tmpl w:val="656691B2"/>
@@ -5614,7 +6867,7 @@
       </w:rPr>
     </w:lvl>
   </w:abstractNum>
-  <w:abstractNum w:abstractNumId="12" w15:restartNumberingAfterBreak="0">
+  <w:abstractNum w:abstractNumId="15" w15:restartNumberingAfterBreak="0">
     <w:nsid w:val="62A34BA8"/>
     <w:multiLevelType w:val="hybridMultilevel"/>
     <w:tmpl w:val="448893E6"/>
@@ -5727,7 +6980,7 @@
       </w:rPr>
     </w:lvl>
   </w:abstractNum>
-  <w:abstractNum w:abstractNumId="13" w15:restartNumberingAfterBreak="0">
+  <w:abstractNum w:abstractNumId="16" w15:restartNumberingAfterBreak="0">
     <w:nsid w:val="6CD8734B"/>
     <w:multiLevelType w:val="hybridMultilevel"/>
     <w:tmpl w:val="B036A0E0"/>
@@ -5840,7 +7093,7 @@
       </w:rPr>
     </w:lvl>
   </w:abstractNum>
-  <w:abstractNum w:abstractNumId="14" w15:restartNumberingAfterBreak="0">
+  <w:abstractNum w:abstractNumId="17" w15:restartNumberingAfterBreak="0">
     <w:nsid w:val="6E335862"/>
     <w:multiLevelType w:val="hybridMultilevel"/>
     <w:tmpl w:val="F8C2CBCC"/>
@@ -5927,7 +7180,7 @@
       </w:pPr>
     </w:lvl>
   </w:abstractNum>
-  <w:abstractNum w:abstractNumId="15" w15:restartNumberingAfterBreak="0">
+  <w:abstractNum w:abstractNumId="18" w15:restartNumberingAfterBreak="0">
     <w:nsid w:val="7AB9556F"/>
     <w:multiLevelType w:val="hybridMultilevel"/>
     <w:tmpl w:val="A538D1D6"/>
@@ -6041,51 +7294,60 @@
     </w:lvl>
   </w:abstractNum>
   <w:num w:numId="1" w16cid:durableId="1480684121">
+    <w:abstractNumId w:val="17"/>
+  </w:num>
+  <w:num w:numId="2" w16cid:durableId="481656272">
+    <w:abstractNumId w:val="12"/>
+  </w:num>
+  <w:num w:numId="3" w16cid:durableId="1416510605">
+    <w:abstractNumId w:val="8"/>
+  </w:num>
+  <w:num w:numId="4" w16cid:durableId="1819758986">
+    <w:abstractNumId w:val="16"/>
+  </w:num>
+  <w:num w:numId="5" w16cid:durableId="925964876">
+    <w:abstractNumId w:val="6"/>
+  </w:num>
+  <w:num w:numId="6" w16cid:durableId="100800531">
+    <w:abstractNumId w:val="11"/>
+  </w:num>
+  <w:num w:numId="7" w16cid:durableId="731849490">
+    <w:abstractNumId w:val="5"/>
+  </w:num>
+  <w:num w:numId="8" w16cid:durableId="147404991">
+    <w:abstractNumId w:val="9"/>
+  </w:num>
+  <w:num w:numId="9" w16cid:durableId="592007009">
+    <w:abstractNumId w:val="18"/>
+  </w:num>
+  <w:num w:numId="10" w16cid:durableId="1957128661">
     <w:abstractNumId w:val="14"/>
   </w:num>
-  <w:num w:numId="2" w16cid:durableId="481656272">
-    <w:abstractNumId w:val="9"/>
+  <w:num w:numId="11" w16cid:durableId="1978492257">
+    <w:abstractNumId w:val="2"/>
   </w:num>
-  <w:num w:numId="3" w16cid:durableId="1416510605">
-    <w:abstractNumId w:val="5"/>
+  <w:num w:numId="12" w16cid:durableId="416366255">
+    <w:abstractNumId w:val="1"/>
   </w:num>
-  <w:num w:numId="4" w16cid:durableId="1819758986">
+  <w:num w:numId="13" w16cid:durableId="288169655">
+    <w:abstractNumId w:val="3"/>
+  </w:num>
+  <w:num w:numId="14" w16cid:durableId="293368077">
     <w:abstractNumId w:val="13"/>
   </w:num>
-  <w:num w:numId="5" w16cid:durableId="925964876">
+  <w:num w:numId="15" w16cid:durableId="2065710880">
+    <w:abstractNumId w:val="15"/>
+  </w:num>
+  <w:num w:numId="16" w16cid:durableId="435637851">
+    <w:abstractNumId w:val="10"/>
+  </w:num>
+  <w:num w:numId="17" w16cid:durableId="2060200508">
+    <w:abstractNumId w:val="0"/>
+  </w:num>
+  <w:num w:numId="18" w16cid:durableId="1130435575">
     <w:abstractNumId w:val="4"/>
   </w:num>
-  <w:num w:numId="6" w16cid:durableId="100800531">
-    <w:abstractNumId w:val="8"/>
-  </w:num>
-  <w:num w:numId="7" w16cid:durableId="731849490">
-    <w:abstractNumId w:val="3"/>
-  </w:num>
-  <w:num w:numId="8" w16cid:durableId="147404991">
-    <w:abstractNumId w:val="6"/>
-  </w:num>
-  <w:num w:numId="9" w16cid:durableId="592007009">
-    <w:abstractNumId w:val="15"/>
-  </w:num>
-  <w:num w:numId="10" w16cid:durableId="1957128661">
-    <w:abstractNumId w:val="11"/>
-  </w:num>
-  <w:num w:numId="11" w16cid:durableId="1978492257">
-    <w:abstractNumId w:val="1"/>
-  </w:num>
-  <w:num w:numId="12" w16cid:durableId="416366255">
-    <w:abstractNumId w:val="0"/>
-  </w:num>
-  <w:num w:numId="13" w16cid:durableId="288169655">
-    <w:abstractNumId w:val="2"/>
-  </w:num>
-  <w:num w:numId="14" w16cid:durableId="293368077">
-    <w:abstractNumId w:val="10"/>
-  </w:num>
-  <w:num w:numId="15" w16cid:durableId="2065710880">
-    <w:abstractNumId w:val="12"/>
-  </w:num>
-  <w:num w:numId="16" w16cid:durableId="435637851">
+  <w:num w:numId="19" w16cid:durableId="707994446">
     <w:abstractNumId w:val="7"/>
   </w:num>
 </w:numbering>

</xml_diff>